<commit_message>
vault backup: 2025-08-19 17:44:23
</commit_message>
<xml_diff>
--- a/Рапорт для виїзду з гарнізону ЛЕКЛЕРК.docx
+++ b/Рапорт для виїзду з гарнізону ЛЕКЛЕРК.docx
@@ -1,6 +1,6 @@
 
 <file path=word/document.xml><?xml version="1.0" encoding="utf-8"?>
-<w:document xmlns:wpc="http://schemas.microsoft.com/office/word/2010/wordprocessingCanvas" xmlns:cx="http://schemas.microsoft.com/office/drawing/2014/chartex" xmlns:cx1="http://schemas.microsoft.com/office/drawing/2015/9/8/chartex" xmlns:cx2="http://schemas.microsoft.com/office/drawing/2015/10/21/chartex" xmlns:cx3="http://schemas.microsoft.com/office/drawing/2016/5/9/chartex" xmlns:cx4="http://schemas.microsoft.com/office/drawing/2016/5/10/chartex" xmlns:cx5="http://schemas.microsoft.com/office/drawing/2016/5/11/chartex" xmlns:cx6="http://schemas.microsoft.com/office/drawing/2016/5/12/chartex" xmlns:cx7="http://schemas.microsoft.com/office/drawing/2016/5/13/chartex" xmlns:cx8="http://schemas.microsoft.com/office/drawing/2016/5/14/chartex" xmlns:mc="http://schemas.openxmlformats.org/markup-compatibility/2006" xmlns:aink="http://schemas.microsoft.com/office/drawing/2016/ink" xmlns:am3d="http://schemas.microsoft.com/office/drawing/2017/model3d" xmlns:o="urn:schemas-microsoft-com:office:office" xmlns:r="http://schemas.openxmlformats.org/officeDocument/2006/relationships" xmlns:m="http://schemas.openxmlformats.org/officeDocument/2006/math" xmlns:v="urn:schemas-microsoft-com:vml" xmlns:wp14="http://schemas.microsoft.com/office/word/2010/wordprocessingDrawing" xmlns:wp="http://schemas.openxmlformats.org/drawingml/2006/wordprocessingDrawing" xmlns:w10="urn:schemas-microsoft-com:office:word" xmlns:w="http://schemas.openxmlformats.org/wordprocessingml/2006/main" xmlns:w14="http://schemas.microsoft.com/office/word/2010/wordml" xmlns:w15="http://schemas.microsoft.com/office/word/2012/wordml" xmlns:w16cex="http://schemas.microsoft.com/office/word/2018/wordml/cex" xmlns:w16cid="http://schemas.microsoft.com/office/word/2016/wordml/cid" xmlns:w16="http://schemas.microsoft.com/office/word/2018/wordml" xmlns:w16sdtdh="http://schemas.microsoft.com/office/word/2020/wordml/sdtdatahash" xmlns:w16se="http://schemas.microsoft.com/office/word/2015/wordml/symex" xmlns:wpg="http://schemas.microsoft.com/office/word/2010/wordprocessingGroup" xmlns:wpi="http://schemas.microsoft.com/office/word/2010/wordprocessingInk" xmlns:wne="http://schemas.microsoft.com/office/word/2006/wordml" xmlns:wps="http://schemas.microsoft.com/office/word/2010/wordprocessingShape" mc:Ignorable="w14 w15 w16se w16cid w16 w16cex w16sdtdh wp14">
+<w:document xmlns:wpc="http://schemas.microsoft.com/office/word/2010/wordprocessingCanvas" xmlns:cx="http://schemas.microsoft.com/office/drawing/2014/chartex" xmlns:cx1="http://schemas.microsoft.com/office/drawing/2015/9/8/chartex" xmlns:cx2="http://schemas.microsoft.com/office/drawing/2015/10/21/chartex" xmlns:cx3="http://schemas.microsoft.com/office/drawing/2016/5/9/chartex" xmlns:cx4="http://schemas.microsoft.com/office/drawing/2016/5/10/chartex" xmlns:cx5="http://schemas.microsoft.com/office/drawing/2016/5/11/chartex" xmlns:cx6="http://schemas.microsoft.com/office/drawing/2016/5/12/chartex" xmlns:cx7="http://schemas.microsoft.com/office/drawing/2016/5/13/chartex" xmlns:cx8="http://schemas.microsoft.com/office/drawing/2016/5/14/chartex" xmlns:mc="http://schemas.openxmlformats.org/markup-compatibility/2006" xmlns:aink="http://schemas.microsoft.com/office/drawing/2016/ink" xmlns:am3d="http://schemas.microsoft.com/office/drawing/2017/model3d" xmlns:o="urn:schemas-microsoft-com:office:office" xmlns:oel="http://schemas.microsoft.com/office/2019/extlst" xmlns:r="http://schemas.openxmlformats.org/officeDocument/2006/relationships" xmlns:m="http://schemas.openxmlformats.org/officeDocument/2006/math" xmlns:v="urn:schemas-microsoft-com:vml" xmlns:wp14="http://schemas.microsoft.com/office/word/2010/wordprocessingDrawing" xmlns:wp="http://schemas.openxmlformats.org/drawingml/2006/wordprocessingDrawing" xmlns:w10="urn:schemas-microsoft-com:office:word" xmlns:w="http://schemas.openxmlformats.org/wordprocessingml/2006/main" xmlns:w14="http://schemas.microsoft.com/office/word/2010/wordml" xmlns:w15="http://schemas.microsoft.com/office/word/2012/wordml" xmlns:w16cex="http://schemas.microsoft.com/office/word/2018/wordml/cex" xmlns:w16cid="http://schemas.microsoft.com/office/word/2016/wordml/cid" xmlns:w16="http://schemas.microsoft.com/office/word/2018/wordml" xmlns:w16du="http://schemas.microsoft.com/office/word/2023/wordml/word16du" xmlns:w16sdtdh="http://schemas.microsoft.com/office/word/2020/wordml/sdtdatahash" xmlns:w16sdtfl="http://schemas.microsoft.com/office/word/2024/wordml/sdtformatlock" xmlns:w16se="http://schemas.microsoft.com/office/word/2015/wordml/symex" xmlns:wpg="http://schemas.microsoft.com/office/word/2010/wordprocessingGroup" xmlns:wpi="http://schemas.microsoft.com/office/word/2010/wordprocessingInk" xmlns:wne="http://schemas.microsoft.com/office/word/2006/wordml" xmlns:wps="http://schemas.microsoft.com/office/word/2010/wordprocessingShape" mc:Ignorable="w14 w15 w16se w16cid w16 w16cex w16sdtdh w16sdtfl w16du wp14">
   <w:body>
     <w:p>
       <w:pPr>
@@ -119,39 +119,31 @@
           <w:sz w:val="28"/>
           <w:szCs w:val="28"/>
         </w:rPr>
-        <w:t xml:space="preserve">молодший </w:t>
-      </w:r>
-      <w:r>
-        <w:rPr>
-          <w:rFonts w:ascii="Times New Roman" w:eastAsia="Times New Roman" w:hAnsi="Times New Roman" w:cs="Times New Roman"/>
-          <w:sz w:val="28"/>
-          <w:szCs w:val="28"/>
-        </w:rPr>
-        <w:t xml:space="preserve">лейтенант </w:t>
-      </w:r>
-      <w:r>
-        <w:rPr>
-          <w:rFonts w:ascii="Times New Roman" w:eastAsia="Times New Roman" w:hAnsi="Times New Roman" w:cs="Times New Roman"/>
-          <w:sz w:val="28"/>
-          <w:szCs w:val="28"/>
-        </w:rPr>
-        <w:t>ЛИПОВЧЕНКО Євгеній Валерійович</w:t>
-      </w:r>
-      <w:r>
-        <w:rPr>
-          <w:rFonts w:ascii="Times New Roman" w:eastAsia="Times New Roman" w:hAnsi="Times New Roman" w:cs="Times New Roman"/>
-          <w:sz w:val="28"/>
-          <w:szCs w:val="28"/>
-        </w:rPr>
-        <w:t xml:space="preserve">, </w:t>
-      </w:r>
-      <w:r>
-        <w:rPr>
-          <w:rFonts w:ascii="Times New Roman" w:eastAsia="Times New Roman" w:hAnsi="Times New Roman" w:cs="Times New Roman"/>
-          <w:sz w:val="28"/>
-          <w:szCs w:val="28"/>
-        </w:rPr>
-        <w:t>командир 5 навчальної роти – старший викладач 2 навчального батальйону школи індивідуальної підготовки військової частини А3321</w:t>
+        <w:t xml:space="preserve">курсант 5 навчального взводу 5 навчальної роти 2 навчального батальйону </w:t>
+      </w:r>
+      <w:r>
+        <w:rPr>
+          <w:rFonts w:ascii="Times New Roman" w:eastAsia="Times New Roman" w:hAnsi="Times New Roman" w:cs="Times New Roman"/>
+          <w:sz w:val="28"/>
+          <w:szCs w:val="28"/>
+        </w:rPr>
+        <w:t>школи індивідуальної підготовки військової частини А3321</w:t>
+      </w:r>
+      <w:r>
+        <w:rPr>
+          <w:rFonts w:ascii="Times New Roman" w:eastAsia="Times New Roman" w:hAnsi="Times New Roman" w:cs="Times New Roman"/>
+          <w:sz w:val="28"/>
+          <w:szCs w:val="28"/>
+        </w:rPr>
+        <w:t xml:space="preserve"> </w:t>
+      </w:r>
+      <w:r>
+        <w:rPr>
+          <w:rFonts w:ascii="Times New Roman" w:eastAsia="Times New Roman" w:hAnsi="Times New Roman" w:cs="Times New Roman"/>
+          <w:sz w:val="28"/>
+          <w:szCs w:val="28"/>
+        </w:rPr>
+        <w:t>солдат ПАНФІЛЕНКО Костянтин Аркадійович</w:t>
       </w:r>
       <w:r>
         <w:rPr>
@@ -203,9 +195,16 @@
           <w:szCs w:val="28"/>
           <w:lang w:val="ru-RU"/>
         </w:rPr>
-        <w:t xml:space="preserve">Адреса </w:t>
-      </w:r>
-      <w:proofErr w:type="spellStart"/>
+        <w:t xml:space="preserve">Адреса місця знаходження </w:t>
+      </w:r>
+      <w:r>
+        <w:rPr>
+          <w:rFonts w:ascii="Times New Roman" w:eastAsia="Times New Roman" w:hAnsi="Times New Roman" w:cs="Times New Roman"/>
+          <w:sz w:val="28"/>
+          <w:szCs w:val="28"/>
+        </w:rPr>
+        <w:t>(м. Киї</w:t>
+      </w:r>
       <w:r>
         <w:rPr>
           <w:rFonts w:ascii="Times New Roman" w:eastAsia="Times New Roman" w:hAnsi="Times New Roman" w:cs="Times New Roman"/>
@@ -213,63 +212,6 @@
           <w:szCs w:val="28"/>
           <w:lang w:val="ru-RU"/>
         </w:rPr>
-        <w:t>місця</w:t>
-      </w:r>
-      <w:proofErr w:type="spellEnd"/>
-      <w:r>
-        <w:rPr>
-          <w:rFonts w:ascii="Times New Roman" w:eastAsia="Times New Roman" w:hAnsi="Times New Roman" w:cs="Times New Roman"/>
-          <w:sz w:val="28"/>
-          <w:szCs w:val="28"/>
-          <w:lang w:val="ru-RU"/>
-        </w:rPr>
-        <w:t xml:space="preserve"> </w:t>
-      </w:r>
-      <w:proofErr w:type="spellStart"/>
-      <w:r>
-        <w:rPr>
-          <w:rFonts w:ascii="Times New Roman" w:eastAsia="Times New Roman" w:hAnsi="Times New Roman" w:cs="Times New Roman"/>
-          <w:sz w:val="28"/>
-          <w:szCs w:val="28"/>
-          <w:lang w:val="ru-RU"/>
-        </w:rPr>
-        <w:t>знаходження</w:t>
-      </w:r>
-      <w:proofErr w:type="spellEnd"/>
-      <w:r>
-        <w:rPr>
-          <w:rFonts w:ascii="Times New Roman" w:eastAsia="Times New Roman" w:hAnsi="Times New Roman" w:cs="Times New Roman"/>
-          <w:sz w:val="28"/>
-          <w:szCs w:val="28"/>
-          <w:lang w:val="ru-RU"/>
-        </w:rPr>
-        <w:t xml:space="preserve"> </w:t>
-      </w:r>
-      <w:r>
-        <w:rPr>
-          <w:rFonts w:ascii="Times New Roman" w:eastAsia="Times New Roman" w:hAnsi="Times New Roman" w:cs="Times New Roman"/>
-          <w:sz w:val="28"/>
-          <w:szCs w:val="28"/>
-        </w:rPr>
-        <w:t xml:space="preserve">(м. </w:t>
-      </w:r>
-      <w:proofErr w:type="spellStart"/>
-      <w:r>
-        <w:rPr>
-          <w:rFonts w:ascii="Times New Roman" w:eastAsia="Times New Roman" w:hAnsi="Times New Roman" w:cs="Times New Roman"/>
-          <w:sz w:val="28"/>
-          <w:szCs w:val="28"/>
-        </w:rPr>
-        <w:t>Киї</w:t>
-      </w:r>
-      <w:proofErr w:type="spellEnd"/>
-      <w:r>
-        <w:rPr>
-          <w:rFonts w:ascii="Times New Roman" w:eastAsia="Times New Roman" w:hAnsi="Times New Roman" w:cs="Times New Roman"/>
-          <w:sz w:val="28"/>
-          <w:szCs w:val="28"/>
-          <w:lang w:val="ru-RU"/>
-        </w:rPr>
         <w:t>в</w:t>
       </w:r>
       <w:r>
@@ -278,34 +220,7 @@
           <w:sz w:val="28"/>
           <w:szCs w:val="28"/>
         </w:rPr>
-        <w:t xml:space="preserve"> </w:t>
-      </w:r>
-      <w:proofErr w:type="spellStart"/>
-      <w:r>
-        <w:rPr>
-          <w:rFonts w:ascii="Times New Roman" w:eastAsia="Times New Roman" w:hAnsi="Times New Roman" w:cs="Times New Roman"/>
-          <w:sz w:val="28"/>
-          <w:szCs w:val="28"/>
-        </w:rPr>
-        <w:t>просп</w:t>
-      </w:r>
-      <w:proofErr w:type="spellEnd"/>
-      <w:r>
-        <w:rPr>
-          <w:rFonts w:ascii="Times New Roman" w:eastAsia="Times New Roman" w:hAnsi="Times New Roman" w:cs="Times New Roman"/>
-          <w:sz w:val="28"/>
-          <w:szCs w:val="28"/>
-        </w:rPr>
-        <w:t xml:space="preserve">. Лобановського 4Ж) час мого повернення 06:00 </w:t>
-      </w:r>
-      <w:proofErr w:type="gramStart"/>
-      <w:r>
-        <w:rPr>
-          <w:rFonts w:ascii="Times New Roman" w:eastAsia="Times New Roman" w:hAnsi="Times New Roman" w:cs="Times New Roman"/>
-          <w:sz w:val="28"/>
-          <w:szCs w:val="28"/>
-        </w:rPr>
-        <w:t xml:space="preserve">14.07.2025р </w:t>
+        <w:t xml:space="preserve"> просп. Лобановського 4Ж) час мого повернення 06:00 14.07.2025р</w:t>
       </w:r>
       <w:r>
         <w:rPr>
@@ -315,7 +230,6 @@
         </w:rPr>
         <w:t>.</w:t>
       </w:r>
-      <w:proofErr w:type="gramEnd"/>
     </w:p>
     <w:p>
       <w:pPr>
@@ -404,7 +318,15 @@
           <w:sz w:val="28"/>
           <w:szCs w:val="28"/>
         </w:rPr>
-        <w:t>12</w:t>
+        <w:t>1</w:t>
+      </w:r>
+      <w:r>
+        <w:rPr>
+          <w:rFonts w:ascii="Times New Roman" w:eastAsia="Times New Roman" w:hAnsi="Times New Roman" w:cs="Times New Roman"/>
+          <w:sz w:val="28"/>
+          <w:szCs w:val="28"/>
+        </w:rPr>
+        <w:t>9</w:t>
       </w:r>
       <w:r>
         <w:rPr>
@@ -420,7 +342,7 @@
           <w:sz w:val="28"/>
           <w:szCs w:val="28"/>
         </w:rPr>
-        <w:t>7</w:t>
+        <w:t>8</w:t>
       </w:r>
       <w:r>
         <w:rPr>
@@ -442,7 +364,7 @@
 </file>
 
 <file path=word/styles.xml><?xml version="1.0" encoding="utf-8"?>
-<w:styles xmlns:mc="http://schemas.openxmlformats.org/markup-compatibility/2006" xmlns:r="http://schemas.openxmlformats.org/officeDocument/2006/relationships" xmlns:w="http://schemas.openxmlformats.org/wordprocessingml/2006/main" xmlns:w14="http://schemas.microsoft.com/office/word/2010/wordml" xmlns:w15="http://schemas.microsoft.com/office/word/2012/wordml" xmlns:w16cex="http://schemas.microsoft.com/office/word/2018/wordml/cex" xmlns:w16cid="http://schemas.microsoft.com/office/word/2016/wordml/cid" xmlns:w16="http://schemas.microsoft.com/office/word/2018/wordml" xmlns:w16sdtdh="http://schemas.microsoft.com/office/word/2020/wordml/sdtdatahash" xmlns:w16se="http://schemas.microsoft.com/office/word/2015/wordml/symex" mc:Ignorable="w14 w15 w16se w16cid w16 w16cex w16sdtdh">
+<w:styles xmlns:mc="http://schemas.openxmlformats.org/markup-compatibility/2006" xmlns:r="http://schemas.openxmlformats.org/officeDocument/2006/relationships" xmlns:w="http://schemas.openxmlformats.org/wordprocessingml/2006/main" xmlns:w14="http://schemas.microsoft.com/office/word/2010/wordml" xmlns:w15="http://schemas.microsoft.com/office/word/2012/wordml" xmlns:w16cex="http://schemas.microsoft.com/office/word/2018/wordml/cex" xmlns:w16cid="http://schemas.microsoft.com/office/word/2016/wordml/cid" xmlns:w16="http://schemas.microsoft.com/office/word/2018/wordml" xmlns:w16du="http://schemas.microsoft.com/office/word/2023/wordml/word16du" xmlns:w16sdtdh="http://schemas.microsoft.com/office/word/2020/wordml/sdtdatahash" xmlns:w16sdtfl="http://schemas.microsoft.com/office/word/2024/wordml/sdtformatlock" xmlns:w16se="http://schemas.microsoft.com/office/word/2015/wordml/symex" mc:Ignorable="w14 w15 w16se w16cid w16 w16cex w16sdtdh w16sdtfl w16du">
   <w:docDefaults>
     <w:rPrDefault>
       <w:rPr>
@@ -450,7 +372,7 @@
         <w:kern w:val="2"/>
         <w:sz w:val="24"/>
         <w:szCs w:val="24"/>
-        <w:lang w:eastAsia="en-US" w:bidi="ar-SA"/>
+        <w:lang w:val="ru-RU" w:eastAsia="en-US" w:bidi="ar-SA"/>
         <w14:ligatures w14:val="standardContextual"/>
       </w:rPr>
     </w:rPrDefault>

</xml_diff>

<commit_message>
vault backup: 2025-08-19 17:47:17
</commit_message>
<xml_diff>
--- a/Рапорт для виїзду з гарнізону ЛЕКЛЕРК.docx
+++ b/Рапорт для виїзду з гарнізону ЛЕКЛЕРК.docx
@@ -193,34 +193,8 @@
           <w:rFonts w:ascii="Times New Roman" w:eastAsia="Times New Roman" w:hAnsi="Times New Roman" w:cs="Times New Roman"/>
           <w:sz w:val="28"/>
           <w:szCs w:val="28"/>
-          <w:lang w:val="ru-RU"/>
-        </w:rPr>
-        <w:t xml:space="preserve">Адреса місця знаходження </w:t>
-      </w:r>
-      <w:r>
-        <w:rPr>
-          <w:rFonts w:ascii="Times New Roman" w:eastAsia="Times New Roman" w:hAnsi="Times New Roman" w:cs="Times New Roman"/>
-          <w:sz w:val="28"/>
-          <w:szCs w:val="28"/>
-        </w:rPr>
-        <w:t>(м. Киї</w:t>
-      </w:r>
-      <w:r>
-        <w:rPr>
-          <w:rFonts w:ascii="Times New Roman" w:eastAsia="Times New Roman" w:hAnsi="Times New Roman" w:cs="Times New Roman"/>
-          <w:sz w:val="28"/>
-          <w:szCs w:val="28"/>
-          <w:lang w:val="ru-RU"/>
-        </w:rPr>
-        <w:t>в</w:t>
-      </w:r>
-      <w:r>
-        <w:rPr>
-          <w:rFonts w:ascii="Times New Roman" w:eastAsia="Times New Roman" w:hAnsi="Times New Roman" w:cs="Times New Roman"/>
-          <w:sz w:val="28"/>
-          <w:szCs w:val="28"/>
-        </w:rPr>
-        <w:t xml:space="preserve"> просп. Лобановського 4Ж) час мого повернення 06:00 14.07.2025р</w:t>
+        </w:rPr>
+        <w:t>Прошу спричинити вплив на вищеописаних сержантів</w:t>
       </w:r>
       <w:r>
         <w:rPr>
@@ -256,7 +230,15 @@
           <w:sz w:val="28"/>
           <w:szCs w:val="28"/>
         </w:rPr>
-        <w:t>Командир 5 навчальної роти – старший викладач 2 навчального батальйону школи індивідуальної підготовки військової частини А3321</w:t>
+        <w:t>Курсант 5 навчального взводу</w:t>
+      </w:r>
+      <w:r>
+        <w:rPr>
+          <w:rFonts w:ascii="Times New Roman" w:eastAsia="Times New Roman" w:hAnsi="Times New Roman" w:cs="Times New Roman"/>
+          <w:sz w:val="28"/>
+          <w:szCs w:val="28"/>
+        </w:rPr>
+        <w:t xml:space="preserve"> 5 навчальної роти 2 навчального батальйону школи індивідуальної підготовки військової частини А3321</w:t>
       </w:r>
     </w:p>
     <w:p>
@@ -268,39 +250,70 @@
           <w:szCs w:val="28"/>
         </w:rPr>
       </w:pPr>
-    </w:p>
-    <w:p>
-      <w:pPr>
-        <w:spacing w:after="0"/>
-        <w:rPr>
-          <w:rFonts w:ascii="Times New Roman" w:eastAsia="Times New Roman" w:hAnsi="Times New Roman" w:cs="Times New Roman"/>
-          <w:sz w:val="28"/>
-          <w:szCs w:val="28"/>
-        </w:rPr>
-      </w:pPr>
-      <w:r>
-        <w:rPr>
-          <w:rFonts w:ascii="Times New Roman" w:eastAsia="Times New Roman" w:hAnsi="Times New Roman" w:cs="Times New Roman"/>
-          <w:sz w:val="28"/>
-          <w:szCs w:val="28"/>
-        </w:rPr>
-        <w:t xml:space="preserve">молодший </w:t>
-      </w:r>
-      <w:r>
-        <w:rPr>
-          <w:rFonts w:ascii="Times New Roman" w:eastAsia="Times New Roman" w:hAnsi="Times New Roman" w:cs="Times New Roman"/>
-          <w:sz w:val="28"/>
-          <w:szCs w:val="28"/>
-        </w:rPr>
-        <w:t xml:space="preserve">лейтенант                                                       </w:t>
-      </w:r>
-      <w:r>
-        <w:rPr>
-          <w:rFonts w:ascii="Times New Roman" w:eastAsia="Times New Roman" w:hAnsi="Times New Roman" w:cs="Times New Roman"/>
-          <w:sz w:val="28"/>
-          <w:szCs w:val="28"/>
-        </w:rPr>
-        <w:t>Євгеній ЛИПОВЧЕНКО</w:t>
+      <w:r>
+        <w:rPr>
+          <w:rFonts w:ascii="Times New Roman" w:eastAsia="Times New Roman" w:hAnsi="Times New Roman" w:cs="Times New Roman"/>
+          <w:sz w:val="28"/>
+          <w:szCs w:val="28"/>
+        </w:rPr>
+        <w:t xml:space="preserve">солдат </w:t>
+      </w:r>
+      <w:r>
+        <w:rPr>
+          <w:rFonts w:ascii="Times New Roman" w:eastAsia="Times New Roman" w:hAnsi="Times New Roman" w:cs="Times New Roman"/>
+          <w:sz w:val="28"/>
+          <w:szCs w:val="28"/>
+        </w:rPr>
+        <w:tab/>
+      </w:r>
+      <w:r>
+        <w:rPr>
+          <w:rFonts w:ascii="Times New Roman" w:eastAsia="Times New Roman" w:hAnsi="Times New Roman" w:cs="Times New Roman"/>
+          <w:sz w:val="28"/>
+          <w:szCs w:val="28"/>
+        </w:rPr>
+        <w:tab/>
+      </w:r>
+      <w:r>
+        <w:rPr>
+          <w:rFonts w:ascii="Times New Roman" w:eastAsia="Times New Roman" w:hAnsi="Times New Roman" w:cs="Times New Roman"/>
+          <w:sz w:val="28"/>
+          <w:szCs w:val="28"/>
+        </w:rPr>
+        <w:tab/>
+      </w:r>
+      <w:r>
+        <w:rPr>
+          <w:rFonts w:ascii="Times New Roman" w:eastAsia="Times New Roman" w:hAnsi="Times New Roman" w:cs="Times New Roman"/>
+          <w:sz w:val="28"/>
+          <w:szCs w:val="28"/>
+        </w:rPr>
+        <w:tab/>
+      </w:r>
+      <w:r>
+        <w:rPr>
+          <w:rFonts w:ascii="Times New Roman" w:eastAsia="Times New Roman" w:hAnsi="Times New Roman" w:cs="Times New Roman"/>
+          <w:sz w:val="28"/>
+          <w:szCs w:val="28"/>
+        </w:rPr>
+        <w:tab/>
+      </w:r>
+      <w:r>
+        <w:rPr>
+          <w:rFonts w:ascii="Times New Roman" w:eastAsia="Times New Roman" w:hAnsi="Times New Roman" w:cs="Times New Roman"/>
+          <w:sz w:val="28"/>
+          <w:szCs w:val="28"/>
+        </w:rPr>
+        <w:tab/>
+      </w:r>
+      <w:r>
+        <w:rPr>
+          <w:rFonts w:ascii="Times New Roman" w:eastAsia="Times New Roman" w:hAnsi="Times New Roman" w:cs="Times New Roman"/>
+          <w:sz w:val="28"/>
+          <w:szCs w:val="28"/>
+        </w:rPr>
+        <w:tab/>
+        <w:t xml:space="preserve">         Костянтин ПАНФІЛЕНКО</w:t>
       </w:r>
     </w:p>
     <w:p>

</xml_diff>

<commit_message>
vault backup: 2025-08-19 17:54:19
</commit_message>
<xml_diff>
--- a/Рапорт для виїзду з гарнізону ЛЕКЛЕРК.docx
+++ b/Рапорт для виїзду з гарнізону ЛЕКЛЕРК.docx
@@ -159,51 +159,74 @@
           <w:sz w:val="28"/>
           <w:szCs w:val="28"/>
         </w:rPr>
-        <w:t>прошу дозволу на виїзд за межі гарнізону в м. Київ.</w:t>
+        <w:t xml:space="preserve">прошу </w:t>
+      </w:r>
+      <w:r>
+        <w:rPr>
+          <w:rFonts w:ascii="Times New Roman" w:eastAsia="Times New Roman" w:hAnsi="Times New Roman" w:cs="Times New Roman"/>
+          <w:sz w:val="28"/>
+          <w:szCs w:val="28"/>
+        </w:rPr>
+        <w:t xml:space="preserve">спричинити вплив на </w:t>
+      </w:r>
+      <w:r>
+        <w:rPr>
+          <w:rFonts w:ascii="Times New Roman" w:eastAsia="Times New Roman" w:hAnsi="Times New Roman" w:cs="Times New Roman"/>
+          <w:sz w:val="28"/>
+          <w:szCs w:val="28"/>
+        </w:rPr>
+        <w:t xml:space="preserve">сержант-інструктора </w:t>
+      </w:r>
+      <w:r>
+        <w:rPr>
+          <w:rFonts w:ascii="Times New Roman" w:eastAsia="Times New Roman" w:hAnsi="Times New Roman" w:cs="Times New Roman"/>
+          <w:sz w:val="28"/>
+          <w:szCs w:val="28"/>
+        </w:rPr>
+        <w:t>5 навчальної роти 2 навчального батальйону школи індивідуальної підготовки</w:t>
+      </w:r>
+      <w:r>
+        <w:rPr>
+          <w:rFonts w:ascii="Times New Roman" w:eastAsia="Times New Roman" w:hAnsi="Times New Roman" w:cs="Times New Roman"/>
+          <w:sz w:val="28"/>
+          <w:szCs w:val="28"/>
+        </w:rPr>
+        <w:t xml:space="preserve"> військової частини А3321 сержанта БРАЦЮКА Олександра Леонідовича</w:t>
+      </w:r>
+      <w:r>
+        <w:rPr>
+          <w:rFonts w:ascii="Times New Roman" w:eastAsia="Times New Roman" w:hAnsi="Times New Roman" w:cs="Times New Roman"/>
+          <w:sz w:val="28"/>
+          <w:szCs w:val="28"/>
+        </w:rPr>
+        <w:t xml:space="preserve"> молодшого сержанта </w:t>
+      </w:r>
+      <w:r>
+        <w:rPr>
+          <w:rFonts w:ascii="Times New Roman" w:eastAsia="Times New Roman" w:hAnsi="Times New Roman" w:cs="Times New Roman"/>
+          <w:sz w:val="28"/>
+          <w:szCs w:val="28"/>
+        </w:rPr>
+        <w:t xml:space="preserve">НЕСЕНЮКА Володимира Володимировича </w:t>
+      </w:r>
+      <w:r>
+        <w:rPr>
+          <w:rFonts w:ascii="Times New Roman" w:eastAsia="Times New Roman" w:hAnsi="Times New Roman" w:cs="Times New Roman"/>
+          <w:sz w:val="28"/>
+          <w:szCs w:val="28"/>
+        </w:rPr>
+        <w:t>.</w:t>
       </w:r>
     </w:p>
     <w:p>
       <w:pPr>
         <w:spacing w:after="0"/>
-        <w:jc w:val="both"/>
-        <w:rPr>
-          <w:rFonts w:ascii="Times New Roman" w:eastAsia="Times New Roman" w:hAnsi="Times New Roman" w:cs="Times New Roman"/>
-          <w:sz w:val="28"/>
-          <w:szCs w:val="28"/>
-        </w:rPr>
-      </w:pPr>
-      <w:r>
-        <w:rPr>
-          <w:rFonts w:ascii="Times New Roman" w:eastAsia="Times New Roman" w:hAnsi="Times New Roman" w:cs="Times New Roman"/>
-          <w:sz w:val="28"/>
-          <w:szCs w:val="28"/>
-        </w:rPr>
-        <w:t xml:space="preserve"> </w:t>
-      </w:r>
-      <w:r>
-        <w:rPr>
-          <w:rFonts w:ascii="Times New Roman" w:eastAsia="Times New Roman" w:hAnsi="Times New Roman" w:cs="Times New Roman"/>
-          <w:sz w:val="28"/>
-          <w:szCs w:val="28"/>
-        </w:rPr>
-        <w:t xml:space="preserve">       </w:t>
-      </w:r>
-      <w:r>
-        <w:rPr>
-          <w:rFonts w:ascii="Times New Roman" w:eastAsia="Times New Roman" w:hAnsi="Times New Roman" w:cs="Times New Roman"/>
-          <w:sz w:val="28"/>
-          <w:szCs w:val="28"/>
-        </w:rPr>
-        <w:t>Прошу спричинити вплив на вищеописаних сержантів</w:t>
-      </w:r>
-      <w:r>
-        <w:rPr>
-          <w:rFonts w:ascii="Times New Roman" w:eastAsia="Times New Roman" w:hAnsi="Times New Roman" w:cs="Times New Roman"/>
-          <w:sz w:val="28"/>
-          <w:szCs w:val="28"/>
-        </w:rPr>
-        <w:t>.</w:t>
-      </w:r>
+        <w:rPr>
+          <w:rFonts w:ascii="Times New Roman" w:eastAsia="Times New Roman" w:hAnsi="Times New Roman" w:cs="Times New Roman"/>
+          <w:sz w:val="28"/>
+          <w:szCs w:val="28"/>
+        </w:rPr>
+      </w:pPr>
     </w:p>
     <w:p>
       <w:pPr>
@@ -214,6 +237,22 @@
           <w:szCs w:val="28"/>
         </w:rPr>
       </w:pPr>
+      <w:r>
+        <w:rPr>
+          <w:rFonts w:ascii="Times New Roman" w:eastAsia="Times New Roman" w:hAnsi="Times New Roman" w:cs="Times New Roman"/>
+          <w:sz w:val="28"/>
+          <w:szCs w:val="28"/>
+        </w:rPr>
+        <w:t>Курсант 5 навчального взводу</w:t>
+      </w:r>
+      <w:r>
+        <w:rPr>
+          <w:rFonts w:ascii="Times New Roman" w:eastAsia="Times New Roman" w:hAnsi="Times New Roman" w:cs="Times New Roman"/>
+          <w:sz w:val="28"/>
+          <w:szCs w:val="28"/>
+        </w:rPr>
+        <w:t xml:space="preserve"> 5 навчальної роти 2 навчального батальйону школи індивідуальної підготовки військової частини А3321</w:t>
+      </w:r>
     </w:p>
     <w:p>
       <w:pPr>
@@ -230,15 +269,64 @@
           <w:sz w:val="28"/>
           <w:szCs w:val="28"/>
         </w:rPr>
-        <w:t>Курсант 5 навчального взводу</w:t>
-      </w:r>
-      <w:r>
-        <w:rPr>
-          <w:rFonts w:ascii="Times New Roman" w:eastAsia="Times New Roman" w:hAnsi="Times New Roman" w:cs="Times New Roman"/>
-          <w:sz w:val="28"/>
-          <w:szCs w:val="28"/>
-        </w:rPr>
-        <w:t xml:space="preserve"> 5 навчальної роти 2 навчального батальйону школи індивідуальної підготовки військової частини А3321</w:t>
+        <w:t xml:space="preserve">солдат </w:t>
+      </w:r>
+      <w:r>
+        <w:rPr>
+          <w:rFonts w:ascii="Times New Roman" w:eastAsia="Times New Roman" w:hAnsi="Times New Roman" w:cs="Times New Roman"/>
+          <w:sz w:val="28"/>
+          <w:szCs w:val="28"/>
+        </w:rPr>
+        <w:tab/>
+      </w:r>
+      <w:r>
+        <w:rPr>
+          <w:rFonts w:ascii="Times New Roman" w:eastAsia="Times New Roman" w:hAnsi="Times New Roman" w:cs="Times New Roman"/>
+          <w:sz w:val="28"/>
+          <w:szCs w:val="28"/>
+        </w:rPr>
+        <w:tab/>
+      </w:r>
+      <w:r>
+        <w:rPr>
+          <w:rFonts w:ascii="Times New Roman" w:eastAsia="Times New Roman" w:hAnsi="Times New Roman" w:cs="Times New Roman"/>
+          <w:sz w:val="28"/>
+          <w:szCs w:val="28"/>
+        </w:rPr>
+        <w:tab/>
+      </w:r>
+      <w:r>
+        <w:rPr>
+          <w:rFonts w:ascii="Times New Roman" w:eastAsia="Times New Roman" w:hAnsi="Times New Roman" w:cs="Times New Roman"/>
+          <w:sz w:val="28"/>
+          <w:szCs w:val="28"/>
+        </w:rPr>
+        <w:tab/>
+      </w:r>
+      <w:r>
+        <w:rPr>
+          <w:rFonts w:ascii="Times New Roman" w:eastAsia="Times New Roman" w:hAnsi="Times New Roman" w:cs="Times New Roman"/>
+          <w:sz w:val="28"/>
+          <w:szCs w:val="28"/>
+        </w:rPr>
+        <w:tab/>
+      </w:r>
+      <w:r>
+        <w:rPr>
+          <w:rFonts w:ascii="Times New Roman" w:eastAsia="Times New Roman" w:hAnsi="Times New Roman" w:cs="Times New Roman"/>
+          <w:sz w:val="28"/>
+          <w:szCs w:val="28"/>
+        </w:rPr>
+        <w:tab/>
+      </w:r>
+      <w:r>
+        <w:rPr>
+          <w:rFonts w:ascii="Times New Roman" w:eastAsia="Times New Roman" w:hAnsi="Times New Roman" w:cs="Times New Roman"/>
+          <w:sz w:val="28"/>
+          <w:szCs w:val="28"/>
+        </w:rPr>
+        <w:tab/>
+        <w:t xml:space="preserve">         Костянтин ПАНФІЛЕНКО</w:t>
       </w:r>
     </w:p>
     <w:p>
@@ -256,64 +344,39 @@
           <w:sz w:val="28"/>
           <w:szCs w:val="28"/>
         </w:rPr>
-        <w:t xml:space="preserve">солдат </w:t>
-      </w:r>
-      <w:r>
-        <w:rPr>
-          <w:rFonts w:ascii="Times New Roman" w:eastAsia="Times New Roman" w:hAnsi="Times New Roman" w:cs="Times New Roman"/>
-          <w:sz w:val="28"/>
-          <w:szCs w:val="28"/>
-        </w:rPr>
-        <w:tab/>
-      </w:r>
-      <w:r>
-        <w:rPr>
-          <w:rFonts w:ascii="Times New Roman" w:eastAsia="Times New Roman" w:hAnsi="Times New Roman" w:cs="Times New Roman"/>
-          <w:sz w:val="28"/>
-          <w:szCs w:val="28"/>
-        </w:rPr>
-        <w:tab/>
-      </w:r>
-      <w:r>
-        <w:rPr>
-          <w:rFonts w:ascii="Times New Roman" w:eastAsia="Times New Roman" w:hAnsi="Times New Roman" w:cs="Times New Roman"/>
-          <w:sz w:val="28"/>
-          <w:szCs w:val="28"/>
-        </w:rPr>
-        <w:tab/>
-      </w:r>
-      <w:r>
-        <w:rPr>
-          <w:rFonts w:ascii="Times New Roman" w:eastAsia="Times New Roman" w:hAnsi="Times New Roman" w:cs="Times New Roman"/>
-          <w:sz w:val="28"/>
-          <w:szCs w:val="28"/>
-        </w:rPr>
-        <w:tab/>
-      </w:r>
-      <w:r>
-        <w:rPr>
-          <w:rFonts w:ascii="Times New Roman" w:eastAsia="Times New Roman" w:hAnsi="Times New Roman" w:cs="Times New Roman"/>
-          <w:sz w:val="28"/>
-          <w:szCs w:val="28"/>
-        </w:rPr>
-        <w:tab/>
-      </w:r>
-      <w:r>
-        <w:rPr>
-          <w:rFonts w:ascii="Times New Roman" w:eastAsia="Times New Roman" w:hAnsi="Times New Roman" w:cs="Times New Roman"/>
-          <w:sz w:val="28"/>
-          <w:szCs w:val="28"/>
-        </w:rPr>
-        <w:tab/>
-      </w:r>
-      <w:r>
-        <w:rPr>
-          <w:rFonts w:ascii="Times New Roman" w:eastAsia="Times New Roman" w:hAnsi="Times New Roman" w:cs="Times New Roman"/>
-          <w:sz w:val="28"/>
-          <w:szCs w:val="28"/>
-        </w:rPr>
-        <w:tab/>
-        <w:t xml:space="preserve">         Костянтин ПАНФІЛЕНКО</w:t>
+        <w:t>1</w:t>
+      </w:r>
+      <w:r>
+        <w:rPr>
+          <w:rFonts w:ascii="Times New Roman" w:eastAsia="Times New Roman" w:hAnsi="Times New Roman" w:cs="Times New Roman"/>
+          <w:sz w:val="28"/>
+          <w:szCs w:val="28"/>
+        </w:rPr>
+        <w:t>9</w:t>
+      </w:r>
+      <w:r>
+        <w:rPr>
+          <w:rFonts w:ascii="Times New Roman" w:eastAsia="Times New Roman" w:hAnsi="Times New Roman" w:cs="Times New Roman"/>
+          <w:sz w:val="28"/>
+          <w:szCs w:val="28"/>
+        </w:rPr>
+        <w:t>.0</w:t>
+      </w:r>
+      <w:r>
+        <w:rPr>
+          <w:rFonts w:ascii="Times New Roman" w:eastAsia="Times New Roman" w:hAnsi="Times New Roman" w:cs="Times New Roman"/>
+          <w:sz w:val="28"/>
+          <w:szCs w:val="28"/>
+        </w:rPr>
+        <w:t>8</w:t>
+      </w:r>
+      <w:r>
+        <w:rPr>
+          <w:rFonts w:ascii="Times New Roman" w:eastAsia="Times New Roman" w:hAnsi="Times New Roman" w:cs="Times New Roman"/>
+          <w:sz w:val="28"/>
+          <w:szCs w:val="28"/>
+        </w:rPr>
+        <w:t>.2025</w:t>
       </w:r>
     </w:p>
     <w:p>
@@ -325,45 +388,46 @@
           <w:szCs w:val="28"/>
         </w:rPr>
       </w:pPr>
-      <w:r>
-        <w:rPr>
-          <w:rFonts w:ascii="Times New Roman" w:eastAsia="Times New Roman" w:hAnsi="Times New Roman" w:cs="Times New Roman"/>
-          <w:sz w:val="28"/>
-          <w:szCs w:val="28"/>
-        </w:rPr>
-        <w:t>1</w:t>
-      </w:r>
-      <w:r>
-        <w:rPr>
-          <w:rFonts w:ascii="Times New Roman" w:eastAsia="Times New Roman" w:hAnsi="Times New Roman" w:cs="Times New Roman"/>
-          <w:sz w:val="28"/>
-          <w:szCs w:val="28"/>
-        </w:rPr>
-        <w:t>9</w:t>
-      </w:r>
-      <w:r>
-        <w:rPr>
-          <w:rFonts w:ascii="Times New Roman" w:eastAsia="Times New Roman" w:hAnsi="Times New Roman" w:cs="Times New Roman"/>
-          <w:sz w:val="28"/>
-          <w:szCs w:val="28"/>
-        </w:rPr>
-        <w:t>.0</w:t>
-      </w:r>
-      <w:r>
-        <w:rPr>
-          <w:rFonts w:ascii="Times New Roman" w:eastAsia="Times New Roman" w:hAnsi="Times New Roman" w:cs="Times New Roman"/>
-          <w:sz w:val="28"/>
-          <w:szCs w:val="28"/>
-        </w:rPr>
-        <w:t>8</w:t>
-      </w:r>
-      <w:r>
-        <w:rPr>
-          <w:rFonts w:ascii="Times New Roman" w:eastAsia="Times New Roman" w:hAnsi="Times New Roman" w:cs="Times New Roman"/>
-          <w:sz w:val="28"/>
-          <w:szCs w:val="28"/>
-        </w:rPr>
-        <w:t>.2025</w:t>
+    </w:p>
+    <w:p>
+      <w:pPr>
+        <w:spacing w:after="0"/>
+        <w:rPr>
+          <w:rFonts w:ascii="Times New Roman" w:eastAsia="Times New Roman" w:hAnsi="Times New Roman" w:cs="Times New Roman"/>
+          <w:sz w:val="28"/>
+          <w:szCs w:val="28"/>
+        </w:rPr>
+      </w:pPr>
+      <w:r>
+        <w:rPr>
+          <w:rFonts w:ascii="Times New Roman" w:eastAsia="Times New Roman" w:hAnsi="Times New Roman" w:cs="Times New Roman"/>
+          <w:sz w:val="28"/>
+          <w:szCs w:val="28"/>
+        </w:rPr>
+        <w:t>Підписи курсантів, що доповідають:</w:t>
+      </w:r>
+    </w:p>
+    <w:p>
+      <w:pPr>
+        <w:pStyle w:val="a7"/>
+        <w:numPr>
+          <w:ilvl w:val="0"/>
+          <w:numId w:val="1"/>
+        </w:numPr>
+        <w:spacing w:after="0"/>
+        <w:rPr>
+          <w:rFonts w:ascii="Times New Roman" w:eastAsia="Times New Roman" w:hAnsi="Times New Roman" w:cs="Times New Roman"/>
+          <w:sz w:val="28"/>
+          <w:szCs w:val="28"/>
+        </w:rPr>
+      </w:pPr>
+      <w:r>
+        <w:rPr>
+          <w:rFonts w:ascii="Times New Roman" w:eastAsia="Times New Roman" w:hAnsi="Times New Roman" w:cs="Times New Roman"/>
+          <w:sz w:val="28"/>
+          <w:szCs w:val="28"/>
+        </w:rPr>
+        <w:t>_______________________________________________</w:t>
       </w:r>
     </w:p>
     <w:sectPr>
@@ -374,6 +438,103 @@
     </w:sectPr>
   </w:body>
 </w:document>
+</file>
+
+<file path=word/numbering.xml><?xml version="1.0" encoding="utf-8"?>
+<w:numbering xmlns:wpc="http://schemas.microsoft.com/office/word/2010/wordprocessingCanvas" xmlns:cx="http://schemas.microsoft.com/office/drawing/2014/chartex" xmlns:cx1="http://schemas.microsoft.com/office/drawing/2015/9/8/chartex" xmlns:cx2="http://schemas.microsoft.com/office/drawing/2015/10/21/chartex" xmlns:cx3="http://schemas.microsoft.com/office/drawing/2016/5/9/chartex" xmlns:cx4="http://schemas.microsoft.com/office/drawing/2016/5/10/chartex" xmlns:cx5="http://schemas.microsoft.com/office/drawing/2016/5/11/chartex" xmlns:cx6="http://schemas.microsoft.com/office/drawing/2016/5/12/chartex" xmlns:cx7="http://schemas.microsoft.com/office/drawing/2016/5/13/chartex" xmlns:cx8="http://schemas.microsoft.com/office/drawing/2016/5/14/chartex" xmlns:mc="http://schemas.openxmlformats.org/markup-compatibility/2006" xmlns:aink="http://schemas.microsoft.com/office/drawing/2016/ink" xmlns:am3d="http://schemas.microsoft.com/office/drawing/2017/model3d" xmlns:o="urn:schemas-microsoft-com:office:office" xmlns:oel="http://schemas.microsoft.com/office/2019/extlst" xmlns:r="http://schemas.openxmlformats.org/officeDocument/2006/relationships" xmlns:m="http://schemas.openxmlformats.org/officeDocument/2006/math" xmlns:v="urn:schemas-microsoft-com:vml" xmlns:wp14="http://schemas.microsoft.com/office/word/2010/wordprocessingDrawing" xmlns:wp="http://schemas.openxmlformats.org/drawingml/2006/wordprocessingDrawing" xmlns:w10="urn:schemas-microsoft-com:office:word" xmlns:w="http://schemas.openxmlformats.org/wordprocessingml/2006/main" xmlns:w14="http://schemas.microsoft.com/office/word/2010/wordml" xmlns:w15="http://schemas.microsoft.com/office/word/2012/wordml" xmlns:w16cex="http://schemas.microsoft.com/office/word/2018/wordml/cex" xmlns:w16cid="http://schemas.microsoft.com/office/word/2016/wordml/cid" xmlns:w16="http://schemas.microsoft.com/office/word/2018/wordml" xmlns:w16du="http://schemas.microsoft.com/office/word/2023/wordml/word16du" xmlns:w16sdtdh="http://schemas.microsoft.com/office/word/2020/wordml/sdtdatahash" xmlns:w16sdtfl="http://schemas.microsoft.com/office/word/2024/wordml/sdtformatlock" xmlns:w16se="http://schemas.microsoft.com/office/word/2015/wordml/symex" xmlns:wpg="http://schemas.microsoft.com/office/word/2010/wordprocessingGroup" xmlns:wpi="http://schemas.microsoft.com/office/word/2010/wordprocessingInk" xmlns:wne="http://schemas.microsoft.com/office/word/2006/wordml" xmlns:wps="http://schemas.microsoft.com/office/word/2010/wordprocessingShape" mc:Ignorable="w14 w15 w16se w16cid w16 w16cex w16sdtdh w16sdtfl w16du wp14">
+  <w:abstractNum w:abstractNumId="0" w15:restartNumberingAfterBreak="0">
+    <w:nsid w:val="39EC5F58"/>
+    <w:multiLevelType w:val="hybridMultilevel"/>
+    <w:tmpl w:val="2F4E27B2"/>
+    <w:lvl w:ilvl="0" w:tplc="0419000F">
+      <w:start w:val="1"/>
+      <w:numFmt w:val="decimal"/>
+      <w:lvlText w:val="%1."/>
+      <w:lvlJc w:val="left"/>
+      <w:pPr>
+        <w:ind w:left="720" w:hanging="360"/>
+      </w:pPr>
+      <w:rPr>
+        <w:rFonts w:hint="default"/>
+      </w:rPr>
+    </w:lvl>
+    <w:lvl w:ilvl="1" w:tplc="04190019" w:tentative="1">
+      <w:start w:val="1"/>
+      <w:numFmt w:val="lowerLetter"/>
+      <w:lvlText w:val="%2."/>
+      <w:lvlJc w:val="left"/>
+      <w:pPr>
+        <w:ind w:left="1440" w:hanging="360"/>
+      </w:pPr>
+    </w:lvl>
+    <w:lvl w:ilvl="2" w:tplc="0419001B" w:tentative="1">
+      <w:start w:val="1"/>
+      <w:numFmt w:val="lowerRoman"/>
+      <w:lvlText w:val="%3."/>
+      <w:lvlJc w:val="right"/>
+      <w:pPr>
+        <w:ind w:left="2160" w:hanging="180"/>
+      </w:pPr>
+    </w:lvl>
+    <w:lvl w:ilvl="3" w:tplc="0419000F" w:tentative="1">
+      <w:start w:val="1"/>
+      <w:numFmt w:val="decimal"/>
+      <w:lvlText w:val="%4."/>
+      <w:lvlJc w:val="left"/>
+      <w:pPr>
+        <w:ind w:left="2880" w:hanging="360"/>
+      </w:pPr>
+    </w:lvl>
+    <w:lvl w:ilvl="4" w:tplc="04190019" w:tentative="1">
+      <w:start w:val="1"/>
+      <w:numFmt w:val="lowerLetter"/>
+      <w:lvlText w:val="%5."/>
+      <w:lvlJc w:val="left"/>
+      <w:pPr>
+        <w:ind w:left="3600" w:hanging="360"/>
+      </w:pPr>
+    </w:lvl>
+    <w:lvl w:ilvl="5" w:tplc="0419001B" w:tentative="1">
+      <w:start w:val="1"/>
+      <w:numFmt w:val="lowerRoman"/>
+      <w:lvlText w:val="%6."/>
+      <w:lvlJc w:val="right"/>
+      <w:pPr>
+        <w:ind w:left="4320" w:hanging="180"/>
+      </w:pPr>
+    </w:lvl>
+    <w:lvl w:ilvl="6" w:tplc="0419000F" w:tentative="1">
+      <w:start w:val="1"/>
+      <w:numFmt w:val="decimal"/>
+      <w:lvlText w:val="%7."/>
+      <w:lvlJc w:val="left"/>
+      <w:pPr>
+        <w:ind w:left="5040" w:hanging="360"/>
+      </w:pPr>
+    </w:lvl>
+    <w:lvl w:ilvl="7" w:tplc="04190019" w:tentative="1">
+      <w:start w:val="1"/>
+      <w:numFmt w:val="lowerLetter"/>
+      <w:lvlText w:val="%8."/>
+      <w:lvlJc w:val="left"/>
+      <w:pPr>
+        <w:ind w:left="5760" w:hanging="360"/>
+      </w:pPr>
+    </w:lvl>
+    <w:lvl w:ilvl="8" w:tplc="0419001B" w:tentative="1">
+      <w:start w:val="1"/>
+      <w:numFmt w:val="lowerRoman"/>
+      <w:lvlText w:val="%9."/>
+      <w:lvlJc w:val="right"/>
+      <w:pPr>
+        <w:ind w:left="6480" w:hanging="180"/>
+      </w:pPr>
+    </w:lvl>
+  </w:abstractNum>
+  <w:num w:numId="1" w16cid:durableId="1263536365">
+    <w:abstractNumId w:val="0"/>
+  </w:num>
+</w:numbering>
 </file>
 
 <file path=word/styles.xml><?xml version="1.0" encoding="utf-8"?>

</xml_diff>

<commit_message>
vault backup: 2025-08-19 17:54:54
</commit_message>
<xml_diff>
--- a/Рапорт для виїзду з гарнізону ЛЕКЛЕРК.docx
+++ b/Рапорт для виїзду з гарнізону ЛЕКЛЕРК.docx
@@ -199,6 +199,14 @@
           <w:sz w:val="28"/>
           <w:szCs w:val="28"/>
         </w:rPr>
+        <w:t xml:space="preserve"> та сержанта із матеріального забезпечення</w:t>
+      </w:r>
+      <w:r>
+        <w:rPr>
+          <w:rFonts w:ascii="Times New Roman" w:eastAsia="Times New Roman" w:hAnsi="Times New Roman" w:cs="Times New Roman"/>
+          <w:sz w:val="28"/>
+          <w:szCs w:val="28"/>
+        </w:rPr>
         <w:t xml:space="preserve"> молодшого сержанта </w:t>
       </w:r>
       <w:r>
@@ -207,7 +215,7 @@
           <w:sz w:val="28"/>
           <w:szCs w:val="28"/>
         </w:rPr>
-        <w:t xml:space="preserve">НЕСЕНЮКА Володимира Володимировича </w:t>
+        <w:t>НЕСЕНЮКА Володимира Володимировича</w:t>
       </w:r>
       <w:r>
         <w:rPr>

</xml_diff>

<commit_message>
vault backup: 2025-08-19 17:55:30
</commit_message>
<xml_diff>
--- a/Рапорт для виїзду з гарнізону ЛЕКЛЕРК.docx
+++ b/Рапорт для виїзду з гарнізону ЛЕКЛЕРК.docx
@@ -224,6 +224,34 @@
           <w:szCs w:val="28"/>
         </w:rPr>
         <w:t>.</w:t>
+      </w:r>
+    </w:p>
+    <w:p>
+      <w:pPr>
+        <w:spacing w:after="0"/>
+        <w:jc w:val="both"/>
+        <w:rPr>
+          <w:rFonts w:ascii="Times New Roman" w:eastAsia="Times New Roman" w:hAnsi="Times New Roman" w:cs="Times New Roman"/>
+          <w:sz w:val="28"/>
+          <w:szCs w:val="28"/>
+        </w:rPr>
+      </w:pPr>
+      <w:r>
+        <w:rPr>
+          <w:rFonts w:ascii="Times New Roman" w:eastAsia="Times New Roman" w:hAnsi="Times New Roman" w:cs="Times New Roman"/>
+          <w:sz w:val="28"/>
+          <w:szCs w:val="28"/>
+        </w:rPr>
+        <w:tab/>
+        <w:t>Дійсним допові</w:t>
+      </w:r>
+      <w:r>
+        <w:rPr>
+          <w:rFonts w:ascii="Times New Roman" w:eastAsia="Times New Roman" w:hAnsi="Times New Roman" w:cs="Times New Roman"/>
+          <w:sz w:val="28"/>
+          <w:szCs w:val="28"/>
+        </w:rPr>
+        <w:t xml:space="preserve">даю, що </w:t>
       </w:r>
     </w:p>
     <w:p>

</xml_diff>

<commit_message>
vault backup: 2025-08-19 17:57:35
</commit_message>
<xml_diff>
--- a/Рапорт для виїзду з гарнізону ЛЕКЛЕРК.docx
+++ b/Рапорт для виїзду з гарнізону ЛЕКЛЕРК.docx
@@ -135,15 +135,7 @@
           <w:sz w:val="28"/>
           <w:szCs w:val="28"/>
         </w:rPr>
-        <w:t xml:space="preserve"> </w:t>
-      </w:r>
-      <w:r>
-        <w:rPr>
-          <w:rFonts w:ascii="Times New Roman" w:eastAsia="Times New Roman" w:hAnsi="Times New Roman" w:cs="Times New Roman"/>
-          <w:sz w:val="28"/>
-          <w:szCs w:val="28"/>
-        </w:rPr>
-        <w:t>солдат ПАНФІЛЕНКО Костянтин Аркадійович</w:t>
+        <w:t xml:space="preserve"> солдат ПАНФІЛЕНКО Костянтин Аркадійович</w:t>
       </w:r>
       <w:r>
         <w:rPr>
@@ -252,6 +244,86 @@
           <w:szCs w:val="28"/>
         </w:rPr>
         <w:t xml:space="preserve">даю, що </w:t>
+      </w:r>
+      <w:r>
+        <w:rPr>
+          <w:rFonts w:ascii="Times New Roman" w:eastAsia="Times New Roman" w:hAnsi="Times New Roman" w:cs="Times New Roman"/>
+          <w:sz w:val="28"/>
+          <w:szCs w:val="28"/>
+        </w:rPr>
+        <w:t xml:space="preserve">19.08.2025 близько 16:25, під час </w:t>
+      </w:r>
+      <w:r>
+        <w:rPr>
+          <w:rFonts w:ascii="Times New Roman" w:eastAsia="Times New Roman" w:hAnsi="Times New Roman" w:cs="Times New Roman"/>
+          <w:sz w:val="28"/>
+          <w:szCs w:val="28"/>
+        </w:rPr>
+        <w:t xml:space="preserve">повітряної тривоги та </w:t>
+      </w:r>
+      <w:r>
+        <w:rPr>
+          <w:rFonts w:ascii="Times New Roman" w:eastAsia="Times New Roman" w:hAnsi="Times New Roman" w:cs="Times New Roman"/>
+          <w:sz w:val="28"/>
+          <w:szCs w:val="28"/>
+        </w:rPr>
+        <w:t xml:space="preserve">загрози балістики, </w:t>
+      </w:r>
+      <w:r>
+        <w:rPr>
+          <w:rFonts w:ascii="Times New Roman" w:eastAsia="Times New Roman" w:hAnsi="Times New Roman" w:cs="Times New Roman"/>
+          <w:sz w:val="28"/>
+          <w:szCs w:val="28"/>
+        </w:rPr>
+        <w:t xml:space="preserve">вищеописані </w:t>
+      </w:r>
+      <w:r>
+        <w:rPr>
+          <w:rFonts w:ascii="Times New Roman" w:eastAsia="Times New Roman" w:hAnsi="Times New Roman" w:cs="Times New Roman"/>
+          <w:sz w:val="28"/>
+          <w:szCs w:val="28"/>
+        </w:rPr>
+        <w:t>сержанти по черзі зайшли у бліндаж 3 навчального взводу 5 навчальної роти 2 навчального батальйону ш</w:t>
+      </w:r>
+      <w:r>
+        <w:rPr>
+          <w:rFonts w:ascii="Times New Roman" w:eastAsia="Times New Roman" w:hAnsi="Times New Roman" w:cs="Times New Roman"/>
+          <w:sz w:val="28"/>
+          <w:szCs w:val="28"/>
+        </w:rPr>
+        <w:t>коли індивідуальної підготовки військової частини А3321</w:t>
+      </w:r>
+      <w:r>
+        <w:rPr>
+          <w:rFonts w:ascii="Times New Roman" w:eastAsia="Times New Roman" w:hAnsi="Times New Roman" w:cs="Times New Roman"/>
+          <w:sz w:val="28"/>
+          <w:szCs w:val="28"/>
+        </w:rPr>
+        <w:t>, після чого по черзі, з</w:t>
+      </w:r>
+      <w:r>
+        <w:rPr>
+          <w:rFonts w:ascii="Times New Roman" w:eastAsia="Times New Roman" w:hAnsi="Times New Roman" w:cs="Times New Roman"/>
+          <w:sz w:val="28"/>
+          <w:szCs w:val="28"/>
+        </w:rPr>
+        <w:t xml:space="preserve"> радісними </w:t>
+      </w:r>
+      <w:r>
+        <w:rPr>
+          <w:rFonts w:ascii="Times New Roman" w:eastAsia="Times New Roman" w:hAnsi="Times New Roman" w:cs="Times New Roman"/>
+          <w:sz w:val="28"/>
+          <w:szCs w:val="28"/>
+        </w:rPr>
+        <w:t xml:space="preserve">вигуками </w:t>
+      </w:r>
+      <w:r>
+        <w:rPr>
+          <w:rFonts w:ascii="Times New Roman" w:eastAsia="Times New Roman" w:hAnsi="Times New Roman" w:cs="Times New Roman"/>
+          <w:sz w:val="28"/>
+          <w:szCs w:val="28"/>
+        </w:rPr>
+        <w:t>зробили три постріли в присутності курсантів з невідомої зброї, попередньо пм, після чого покинули захисну споруду.</w:t>
       </w:r>
     </w:p>
     <w:p>

</xml_diff>

<commit_message>
vault backup: 2025-08-19 18:01:11
</commit_message>
<xml_diff>
--- a/Рапорт для виїзду з гарнізону ЛЕКЛЕРК.docx
+++ b/Рапорт для виїзду з гарнізону ЛЕКЛЕРК.docx
@@ -324,6 +324,82 @@
           <w:szCs w:val="28"/>
         </w:rPr>
         <w:t>зробили три постріли в присутності курсантів з невідомої зброї, попередньо пм, після чого покинули захисну споруду.</w:t>
+      </w:r>
+    </w:p>
+    <w:p>
+      <w:pPr>
+        <w:spacing w:after="0"/>
+        <w:jc w:val="both"/>
+        <w:rPr>
+          <w:rFonts w:ascii="Times New Roman" w:eastAsia="Times New Roman" w:hAnsi="Times New Roman" w:cs="Times New Roman"/>
+          <w:sz w:val="28"/>
+          <w:szCs w:val="28"/>
+        </w:rPr>
+      </w:pPr>
+      <w:r>
+        <w:rPr>
+          <w:rFonts w:ascii="Times New Roman" w:eastAsia="Times New Roman" w:hAnsi="Times New Roman" w:cs="Times New Roman"/>
+          <w:sz w:val="28"/>
+          <w:szCs w:val="28"/>
+        </w:rPr>
+        <w:tab/>
+        <w:t xml:space="preserve">Також доповідаю про неодноразове повторення ситуацій, коли </w:t>
+      </w:r>
+      <w:r>
+        <w:rPr>
+          <w:rFonts w:ascii="Times New Roman" w:eastAsia="Times New Roman" w:hAnsi="Times New Roman" w:cs="Times New Roman"/>
+          <w:sz w:val="28"/>
+          <w:szCs w:val="28"/>
+        </w:rPr>
+        <w:t>вищеописані сержанти</w:t>
+      </w:r>
+      <w:r>
+        <w:rPr>
+          <w:rFonts w:ascii="Times New Roman" w:eastAsia="Times New Roman" w:hAnsi="Times New Roman" w:cs="Times New Roman"/>
+          <w:sz w:val="28"/>
+          <w:szCs w:val="28"/>
+        </w:rPr>
+        <w:t xml:space="preserve">, молодший сержант </w:t>
+      </w:r>
+      <w:r>
+        <w:rPr>
+          <w:rFonts w:ascii="Times New Roman" w:eastAsia="Times New Roman" w:hAnsi="Times New Roman" w:cs="Times New Roman"/>
+          <w:sz w:val="28"/>
+          <w:szCs w:val="28"/>
+        </w:rPr>
+        <w:t>НЕСЕНЮК Володимир Володимирович та</w:t>
+      </w:r>
+      <w:r>
+        <w:rPr>
+          <w:rFonts w:ascii="Times New Roman" w:eastAsia="Times New Roman" w:hAnsi="Times New Roman" w:cs="Times New Roman"/>
+          <w:sz w:val="28"/>
+          <w:szCs w:val="28"/>
+        </w:rPr>
+        <w:t xml:space="preserve"> сержант</w:t>
+      </w:r>
+      <w:r>
+        <w:rPr>
+          <w:rFonts w:ascii="Times New Roman" w:eastAsia="Times New Roman" w:hAnsi="Times New Roman" w:cs="Times New Roman"/>
+          <w:sz w:val="28"/>
+          <w:szCs w:val="28"/>
+        </w:rPr>
+        <w:t xml:space="preserve"> БРАЦЮК Олександр Леонідович</w:t>
+      </w:r>
+      <w:r>
+        <w:rPr>
+          <w:rFonts w:ascii="Times New Roman" w:eastAsia="Times New Roman" w:hAnsi="Times New Roman" w:cs="Times New Roman"/>
+          <w:sz w:val="28"/>
+          <w:szCs w:val="28"/>
+        </w:rPr>
+        <w:t xml:space="preserve">, під час повітряної тривоги, закидали </w:t>
+      </w:r>
+      <w:r>
+        <w:rPr>
+          <w:rFonts w:ascii="Times New Roman" w:eastAsia="Times New Roman" w:hAnsi="Times New Roman" w:cs="Times New Roman"/>
+          <w:sz w:val="28"/>
+          <w:szCs w:val="28"/>
+        </w:rPr>
+        <w:t>навчальні піротехнічні засоби у перекриту щілину з курсантами</w:t>
       </w:r>
     </w:p>
     <w:p>

</xml_diff>

<commit_message>
vault backup: 2025-08-19 18:02:07
</commit_message>
<xml_diff>
--- a/Рапорт для виїзду з гарнізону ЛЕКЛЕРК.docx
+++ b/Рапорт для виїзду з гарнізону ЛЕКЛЕРК.docx
@@ -400,6 +400,14 @@
           <w:szCs w:val="28"/>
         </w:rPr>
         <w:t>навчальні піротехнічні засоби у перекриту щілину з курсантами</w:t>
+      </w:r>
+      <w:r>
+        <w:rPr>
+          <w:rFonts w:ascii="Times New Roman" w:eastAsia="Times New Roman" w:hAnsi="Times New Roman" w:cs="Times New Roman"/>
+          <w:sz w:val="28"/>
+          <w:szCs w:val="28"/>
+        </w:rPr>
+        <w:t>, з невідомими цілями. У навчальному плані таке поводження не зобов’язане, у посадових обов’язках не прописано</w:t>
       </w:r>
     </w:p>
     <w:p>

</xml_diff>

<commit_message>
vault backup: 2025-08-19 18:26:29
</commit_message>
<xml_diff>
--- a/Рапорт для виїзду з гарнізону ЛЕКЛЕРК.docx
+++ b/Рапорт для виїзду з гарнізону ЛЕКЛЕРК.docx
@@ -323,7 +323,25 @@
           <w:sz w:val="28"/>
           <w:szCs w:val="28"/>
         </w:rPr>
-        <w:t>зробили три постріли в присутності курсантів з невідомої зброї, попередньо пм, після чого покинули захисну споруду.</w:t>
+        <w:t xml:space="preserve">зробили три постріли в присутності курсантів з невідомої зброї, попередньо </w:t>
+      </w:r>
+      <w:proofErr w:type="spellStart"/>
+      <w:r>
+        <w:rPr>
+          <w:rFonts w:ascii="Times New Roman" w:eastAsia="Times New Roman" w:hAnsi="Times New Roman" w:cs="Times New Roman"/>
+          <w:sz w:val="28"/>
+          <w:szCs w:val="28"/>
+        </w:rPr>
+        <w:t>пм</w:t>
+      </w:r>
+      <w:proofErr w:type="spellEnd"/>
+      <w:r>
+        <w:rPr>
+          <w:rFonts w:ascii="Times New Roman" w:eastAsia="Times New Roman" w:hAnsi="Times New Roman" w:cs="Times New Roman"/>
+          <w:sz w:val="28"/>
+          <w:szCs w:val="28"/>
+        </w:rPr>
+        <w:t>, після чого покинули захисну споруду.</w:t>
       </w:r>
     </w:p>
     <w:p>
@@ -407,7 +425,7 @@
           <w:sz w:val="28"/>
           <w:szCs w:val="28"/>
         </w:rPr>
-        <w:t>, з невідомими цілями. У навчальному плані таке поводження не зобов’язане, у посадових обов’язках не прописано</w:t>
+        <w:t>, з невідомими цілями.</w:t>
       </w:r>
     </w:p>
     <w:p>

</xml_diff>

<commit_message>
vault backup: 2025-08-19 18:32:44
</commit_message>
<xml_diff>
--- a/Рапорт для виїзду з гарнізону ЛЕКЛЕРК.docx
+++ b/Рапорт для виїзду з гарнізону ЛЕКЛЕРК.docx
@@ -215,7 +215,7 @@
           <w:sz w:val="28"/>
           <w:szCs w:val="28"/>
         </w:rPr>
-        <w:t>.</w:t>
+        <w:t>, такі ситуації:</w:t>
       </w:r>
     </w:p>
     <w:p>
@@ -235,15 +235,6 @@
           <w:szCs w:val="28"/>
         </w:rPr>
         <w:tab/>
-        <w:t>Дійсним допові</w:t>
-      </w:r>
-      <w:r>
-        <w:rPr>
-          <w:rFonts w:ascii="Times New Roman" w:eastAsia="Times New Roman" w:hAnsi="Times New Roman" w:cs="Times New Roman"/>
-          <w:sz w:val="28"/>
-          <w:szCs w:val="28"/>
-        </w:rPr>
-        <w:t xml:space="preserve">даю, що </w:t>
       </w:r>
       <w:r>
         <w:rPr>
@@ -323,25 +314,7 @@
           <w:sz w:val="28"/>
           <w:szCs w:val="28"/>
         </w:rPr>
-        <w:t xml:space="preserve">зробили три постріли в присутності курсантів з невідомої зброї, попередньо </w:t>
-      </w:r>
-      <w:proofErr w:type="spellStart"/>
-      <w:r>
-        <w:rPr>
-          <w:rFonts w:ascii="Times New Roman" w:eastAsia="Times New Roman" w:hAnsi="Times New Roman" w:cs="Times New Roman"/>
-          <w:sz w:val="28"/>
-          <w:szCs w:val="28"/>
-        </w:rPr>
-        <w:t>пм</w:t>
-      </w:r>
-      <w:proofErr w:type="spellEnd"/>
-      <w:r>
-        <w:rPr>
-          <w:rFonts w:ascii="Times New Roman" w:eastAsia="Times New Roman" w:hAnsi="Times New Roman" w:cs="Times New Roman"/>
-          <w:sz w:val="28"/>
-          <w:szCs w:val="28"/>
-        </w:rPr>
-        <w:t>, після чого покинули захисну споруду.</w:t>
+        <w:t>зробили три постріли в присутності курсантів з невідомої зброї, попередньо пм, після чого покинули захисну споруду.</w:t>
       </w:r>
     </w:p>
     <w:p>
@@ -426,6 +399,25 @@
           <w:szCs w:val="28"/>
         </w:rPr>
         <w:t>, з невідомими цілями.</w:t>
+      </w:r>
+    </w:p>
+    <w:p>
+      <w:pPr>
+        <w:spacing w:after="0"/>
+        <w:jc w:val="both"/>
+        <w:rPr>
+          <w:rFonts w:ascii="Times New Roman" w:eastAsia="Times New Roman" w:hAnsi="Times New Roman" w:cs="Times New Roman"/>
+          <w:sz w:val="28"/>
+          <w:szCs w:val="28"/>
+        </w:rPr>
+      </w:pPr>
+      <w:r>
+        <w:rPr>
+          <w:rFonts w:ascii="Times New Roman" w:eastAsia="Times New Roman" w:hAnsi="Times New Roman" w:cs="Times New Roman"/>
+          <w:sz w:val="28"/>
+          <w:szCs w:val="28"/>
+        </w:rPr>
+        <w:tab/>
       </w:r>
     </w:p>
     <w:p>

</xml_diff>

<commit_message>
vault backup: 2025-08-19 18:35:54
</commit_message>
<xml_diff>
--- a/Рапорт для виїзду з гарнізону ЛЕКЛЕРК.docx
+++ b/Рапорт для виїзду з гарнізону ЛЕКЛЕРК.docx
@@ -314,7 +314,39 @@
           <w:sz w:val="28"/>
           <w:szCs w:val="28"/>
         </w:rPr>
-        <w:t>зробили три постріли в присутності курсантів з невідомої зброї, попередньо пм, після чого покинули захисну споруду.</w:t>
+        <w:t xml:space="preserve">зробили три постріли в присутності курсантів з невідомої зброї, попередньо </w:t>
+      </w:r>
+      <w:r>
+        <w:rPr>
+          <w:rFonts w:ascii="Times New Roman" w:eastAsia="Times New Roman" w:hAnsi="Times New Roman" w:cs="Times New Roman"/>
+          <w:sz w:val="28"/>
+          <w:szCs w:val="28"/>
+        </w:rPr>
+        <w:t>«</w:t>
+      </w:r>
+      <w:r>
+        <w:rPr>
+          <w:rFonts w:ascii="Times New Roman" w:eastAsia="Times New Roman" w:hAnsi="Times New Roman" w:cs="Times New Roman"/>
+          <w:sz w:val="28"/>
+          <w:szCs w:val="28"/>
+        </w:rPr>
+        <w:t>пм</w:t>
+      </w:r>
+      <w:r>
+        <w:rPr>
+          <w:rFonts w:ascii="Times New Roman" w:eastAsia="Times New Roman" w:hAnsi="Times New Roman" w:cs="Times New Roman"/>
+          <w:sz w:val="28"/>
+          <w:szCs w:val="28"/>
+        </w:rPr>
+        <w:t>»</w:t>
+      </w:r>
+      <w:r>
+        <w:rPr>
+          <w:rFonts w:ascii="Times New Roman" w:eastAsia="Times New Roman" w:hAnsi="Times New Roman" w:cs="Times New Roman"/>
+          <w:sz w:val="28"/>
+          <w:szCs w:val="28"/>
+        </w:rPr>
+        <w:t>, після чого покинули захисну споруду.</w:t>
       </w:r>
     </w:p>
     <w:p>
@@ -334,7 +366,23 @@
           <w:szCs w:val="28"/>
         </w:rPr>
         <w:tab/>
-        <w:t xml:space="preserve">Також доповідаю про неодноразове повторення ситуацій, коли </w:t>
+        <w:t>неодноразове повторення</w:t>
+      </w:r>
+      <w:r>
+        <w:rPr>
+          <w:rFonts w:ascii="Times New Roman" w:eastAsia="Times New Roman" w:hAnsi="Times New Roman" w:cs="Times New Roman"/>
+          <w:sz w:val="28"/>
+          <w:szCs w:val="28"/>
+        </w:rPr>
+        <w:t xml:space="preserve"> подій, </w:t>
+      </w:r>
+      <w:r>
+        <w:rPr>
+          <w:rFonts w:ascii="Times New Roman" w:eastAsia="Times New Roman" w:hAnsi="Times New Roman" w:cs="Times New Roman"/>
+          <w:sz w:val="28"/>
+          <w:szCs w:val="28"/>
+        </w:rPr>
+        <w:t xml:space="preserve">коли </w:t>
       </w:r>
       <w:r>
         <w:rPr>
@@ -418,6 +466,14 @@
           <w:szCs w:val="28"/>
         </w:rPr>
         <w:tab/>
+      </w:r>
+      <w:r>
+        <w:rPr>
+          <w:rFonts w:ascii="Times New Roman" w:eastAsia="Times New Roman" w:hAnsi="Times New Roman" w:cs="Times New Roman"/>
+          <w:sz w:val="28"/>
+          <w:szCs w:val="28"/>
+        </w:rPr>
+        <w:t>Неодноразово було помічено, що молодший сержант НЕСЕНЮК Володимир Володимирович, брав гроші з курсантів 5 навчальної роти 2 навчального батальйону</w:t>
       </w:r>
     </w:p>
     <w:p>

</xml_diff>

<commit_message>
vault backup: 2025-08-19 18:38:16
</commit_message>
<xml_diff>
--- a/Рапорт для виїзду з гарнізону ЛЕКЛЕРК.docx
+++ b/Рапорт для виїзду з гарнізону ЛЕКЛЕРК.docx
@@ -473,7 +473,43 @@
           <w:sz w:val="28"/>
           <w:szCs w:val="28"/>
         </w:rPr>
-        <w:t>Неодноразово було помічено, що молодший сержант НЕСЕНЮК Володимир Володимирович, брав гроші з курсантів 5 навчальної роти 2 навчального батальйону</w:t>
+        <w:t>н</w:t>
+      </w:r>
+      <w:r>
+        <w:rPr>
+          <w:rFonts w:ascii="Times New Roman" w:eastAsia="Times New Roman" w:hAnsi="Times New Roman" w:cs="Times New Roman"/>
+          <w:sz w:val="28"/>
+          <w:szCs w:val="28"/>
+        </w:rPr>
+        <w:t>еодноразово було помічено, що молодший сержант НЕСЕНЮК Володимир Володимирович, брав гроші з курсантів 5 навчальної роти 2 навчального батальйону</w:t>
+      </w:r>
+      <w:r>
+        <w:rPr>
+          <w:rFonts w:ascii="Times New Roman" w:eastAsia="Times New Roman" w:hAnsi="Times New Roman" w:cs="Times New Roman"/>
+          <w:sz w:val="28"/>
+          <w:szCs w:val="28"/>
+        </w:rPr>
+        <w:t xml:space="preserve"> коли вивозив курсантів на зустріч з рідними у вихідний день, спеціально призначений для зустрічей з рідними.</w:t>
+      </w:r>
+    </w:p>
+    <w:p>
+      <w:pPr>
+        <w:spacing w:after="0"/>
+        <w:jc w:val="both"/>
+        <w:rPr>
+          <w:rFonts w:ascii="Times New Roman" w:eastAsia="Times New Roman" w:hAnsi="Times New Roman" w:cs="Times New Roman"/>
+          <w:sz w:val="28"/>
+          <w:szCs w:val="28"/>
+        </w:rPr>
+      </w:pPr>
+      <w:r>
+        <w:rPr>
+          <w:rFonts w:ascii="Times New Roman" w:eastAsia="Times New Roman" w:hAnsi="Times New Roman" w:cs="Times New Roman"/>
+          <w:sz w:val="28"/>
+          <w:szCs w:val="28"/>
+        </w:rPr>
+        <w:tab/>
+        <w:t>було помічено неодноразові випадки, коли після отримання посилок сержантом із матеріального забезпечення, деякі з посилок не доходили до адресатів, а губились по дорозі від пошти до місця розташування 5 навчальної роти 2 навчального батальйону.</w:t>
       </w:r>
     </w:p>
     <w:p>
@@ -685,6 +721,7 @@
           <w:sz w:val="28"/>
           <w:szCs w:val="28"/>
         </w:rPr>
+        <w:lastRenderedPageBreak/>
         <w:t>_______________________________________________</w:t>
       </w:r>
     </w:p>

</xml_diff>

<commit_message>
vault backup: 2025-08-19 18:39:04
</commit_message>
<xml_diff>
--- a/Рапорт для виїзду з гарнізону ЛЕКЛЕРК.docx
+++ b/Рапорт для виїзду з гарнізону ЛЕКЛЕРК.docx
@@ -509,7 +509,23 @@
           <w:szCs w:val="28"/>
         </w:rPr>
         <w:tab/>
-        <w:t>було помічено неодноразові випадки, коли після отримання посилок сержантом із матеріального забезпечення, деякі з посилок не доходили до адресатів, а губились по дорозі від пошти до місця розташування 5 навчальної роти 2 навчального батальйону.</w:t>
+        <w:t>було помічено неодноразові випадки, коли після отримання посилок сержантом із матеріального забезпечення, деякі з посилок не доходили до адресатів, а губились по дорозі від пошти до місця розташування 5 навчальної роти 2 навчального батальйону</w:t>
+      </w:r>
+      <w:r>
+        <w:rPr>
+          <w:rFonts w:ascii="Times New Roman" w:eastAsia="Times New Roman" w:hAnsi="Times New Roman" w:cs="Times New Roman"/>
+          <w:sz w:val="28"/>
+          <w:szCs w:val="28"/>
+        </w:rPr>
+        <w:t>, на грошову суму різного розміру</w:t>
+      </w:r>
+      <w:r>
+        <w:rPr>
+          <w:rFonts w:ascii="Times New Roman" w:eastAsia="Times New Roman" w:hAnsi="Times New Roman" w:cs="Times New Roman"/>
+          <w:sz w:val="28"/>
+          <w:szCs w:val="28"/>
+        </w:rPr>
+        <w:t>.</w:t>
       </w:r>
     </w:p>
     <w:p>
@@ -682,48 +698,6 @@
           <w:szCs w:val="28"/>
         </w:rPr>
       </w:pPr>
-    </w:p>
-    <w:p>
-      <w:pPr>
-        <w:spacing w:after="0"/>
-        <w:rPr>
-          <w:rFonts w:ascii="Times New Roman" w:eastAsia="Times New Roman" w:hAnsi="Times New Roman" w:cs="Times New Roman"/>
-          <w:sz w:val="28"/>
-          <w:szCs w:val="28"/>
-        </w:rPr>
-      </w:pPr>
-      <w:r>
-        <w:rPr>
-          <w:rFonts w:ascii="Times New Roman" w:eastAsia="Times New Roman" w:hAnsi="Times New Roman" w:cs="Times New Roman"/>
-          <w:sz w:val="28"/>
-          <w:szCs w:val="28"/>
-        </w:rPr>
-        <w:t>Підписи курсантів, що доповідають:</w:t>
-      </w:r>
-    </w:p>
-    <w:p>
-      <w:pPr>
-        <w:pStyle w:val="a7"/>
-        <w:numPr>
-          <w:ilvl w:val="0"/>
-          <w:numId w:val="1"/>
-        </w:numPr>
-        <w:spacing w:after="0"/>
-        <w:rPr>
-          <w:rFonts w:ascii="Times New Roman" w:eastAsia="Times New Roman" w:hAnsi="Times New Roman" w:cs="Times New Roman"/>
-          <w:sz w:val="28"/>
-          <w:szCs w:val="28"/>
-        </w:rPr>
-      </w:pPr>
-      <w:r>
-        <w:rPr>
-          <w:rFonts w:ascii="Times New Roman" w:eastAsia="Times New Roman" w:hAnsi="Times New Roman" w:cs="Times New Roman"/>
-          <w:sz w:val="28"/>
-          <w:szCs w:val="28"/>
-        </w:rPr>
-        <w:lastRenderedPageBreak/>
-        <w:t>_______________________________________________</w:t>
-      </w:r>
     </w:p>
     <w:sectPr>
       <w:pgSz w:w="11906" w:h="16838"/>

</xml_diff>

<commit_message>
vault backup: 2025-08-19 18:42:57
</commit_message>
<xml_diff>
--- a/Рапорт для виїзду з гарнізону ЛЕКЛЕРК.docx
+++ b/Рапорт для виїзду з гарнізону ЛЕКЛЕРК.docx
@@ -526,6 +526,65 @@
           <w:szCs w:val="28"/>
         </w:rPr>
         <w:t>.</w:t>
+      </w:r>
+    </w:p>
+    <w:p>
+      <w:pPr>
+        <w:spacing w:after="0"/>
+        <w:jc w:val="both"/>
+        <w:rPr>
+          <w:rFonts w:ascii="Times New Roman" w:eastAsia="Times New Roman" w:hAnsi="Times New Roman" w:cs="Times New Roman"/>
+          <w:sz w:val="28"/>
+          <w:szCs w:val="28"/>
+        </w:rPr>
+      </w:pPr>
+      <w:r>
+        <w:rPr>
+          <w:rFonts w:ascii="Times New Roman" w:eastAsia="Times New Roman" w:hAnsi="Times New Roman" w:cs="Times New Roman"/>
+          <w:sz w:val="28"/>
+          <w:szCs w:val="28"/>
+        </w:rPr>
+        <w:tab/>
+        <w:t>неодноразове повторення ситуацій, коли вищеописані сержанти, під час повітряної тривоги обстрілювали курсантів з страйкбольної зброї, після наказу ПРОЦЕНКО Олександра Ігоровича командира 2 навчального батальйону школи індивідуальної підготовки військової частини А3321.</w:t>
+      </w:r>
+    </w:p>
+    <w:p>
+      <w:pPr>
+        <w:spacing w:after="0"/>
+        <w:jc w:val="both"/>
+        <w:rPr>
+          <w:rFonts w:ascii="Times New Roman" w:eastAsia="Times New Roman" w:hAnsi="Times New Roman" w:cs="Times New Roman"/>
+          <w:sz w:val="28"/>
+          <w:szCs w:val="28"/>
+        </w:rPr>
+      </w:pPr>
+      <w:r>
+        <w:rPr>
+          <w:rFonts w:ascii="Times New Roman" w:eastAsia="Times New Roman" w:hAnsi="Times New Roman" w:cs="Times New Roman"/>
+          <w:sz w:val="28"/>
+          <w:szCs w:val="28"/>
+        </w:rPr>
+        <w:tab/>
+      </w:r>
+    </w:p>
+    <w:p>
+      <w:pPr>
+        <w:spacing w:after="0"/>
+        <w:jc w:val="both"/>
+        <w:rPr>
+          <w:rFonts w:ascii="Times New Roman" w:eastAsia="Times New Roman" w:hAnsi="Times New Roman" w:cs="Times New Roman"/>
+          <w:sz w:val="28"/>
+          <w:szCs w:val="28"/>
+        </w:rPr>
+      </w:pPr>
+      <w:r>
+        <w:rPr>
+          <w:rFonts w:ascii="Times New Roman" w:eastAsia="Times New Roman" w:hAnsi="Times New Roman" w:cs="Times New Roman"/>
+          <w:sz w:val="28"/>
+          <w:szCs w:val="28"/>
+        </w:rPr>
+        <w:lastRenderedPageBreak/>
+        <w:t>Після скарг на вищеописані ситуації командиру роти ЛИПОВЧЕНКУ Євгенію Валерійовичу та командиру батальйону ПРОЦЕНКУ Олександру Ігоровичу ніяких дисциплінарних стягнень не було. Дані ситуації продовжувались.</w:t>
       </w:r>
     </w:p>
     <w:p>

</xml_diff>

<commit_message>
vault backup: 2025-08-19 19:00:58
</commit_message>
<xml_diff>
--- a/Рапорт для виїзду з гарнізону ЛЕКЛЕРК.docx
+++ b/Рапорт для виїзду з гарнізону ЛЕКЛЕРК.docx
@@ -4,70 +4,411 @@
   <w:body>
     <w:p>
       <w:pPr>
-        <w:spacing w:after="0"/>
-        <w:ind w:left="5670" w:right="112"/>
-        <w:rPr>
-          <w:sz w:val="28"/>
-          <w:szCs w:val="28"/>
-        </w:rPr>
-      </w:pPr>
-      <w:r>
-        <w:rPr>
-          <w:rFonts w:ascii="Times New Roman" w:hAnsi="Times New Roman" w:cs="Times New Roman"/>
-          <w:sz w:val="28"/>
-          <w:szCs w:val="28"/>
-        </w:rPr>
-        <w:t xml:space="preserve">Командиру </w:t>
-      </w:r>
-      <w:r>
-        <w:rPr>
-          <w:rFonts w:ascii="Times New Roman" w:hAnsi="Times New Roman" w:cs="Times New Roman"/>
-          <w:sz w:val="28"/>
-          <w:szCs w:val="28"/>
-          <w:lang w:val="ru-RU"/>
-        </w:rPr>
-        <w:t>2</w:t>
-      </w:r>
-      <w:r>
-        <w:rPr>
-          <w:rFonts w:ascii="Times New Roman" w:hAnsi="Times New Roman" w:cs="Times New Roman"/>
-          <w:sz w:val="28"/>
-          <w:szCs w:val="28"/>
-        </w:rPr>
-        <w:t xml:space="preserve"> навчального батальйону школи індивідуальної підготовки військової частини А3321                                            </w:t>
+        <w:jc w:val="center"/>
+        <w:rPr>
+          <w:rFonts w:ascii="Times New Roman" w:eastAsia="Times New Roman" w:hAnsi="Times New Roman" w:cs="Times New Roman"/>
+          <w:sz w:val="28"/>
+          <w:szCs w:val="28"/>
+        </w:rPr>
+      </w:pPr>
+      <w:r>
+        <w:tab/>
+      </w:r>
+      <w:r>
+        <w:rPr>
+          <w:rFonts w:ascii="Times New Roman" w:eastAsia="Times New Roman" w:hAnsi="Times New Roman" w:cs="Times New Roman"/>
+          <w:sz w:val="28"/>
+          <w:szCs w:val="28"/>
+        </w:rPr>
+        <w:t>Рапорт</w:t>
       </w:r>
     </w:p>
     <w:p>
       <w:pPr>
-        <w:rPr>
-          <w:lang w:val="ru-RU"/>
-        </w:rPr>
-      </w:pPr>
+        <w:spacing w:after="0"/>
+        <w:jc w:val="both"/>
+        <w:rPr>
+          <w:rFonts w:ascii="Times New Roman" w:eastAsia="Times New Roman" w:hAnsi="Times New Roman" w:cs="Times New Roman"/>
+          <w:sz w:val="28"/>
+          <w:szCs w:val="28"/>
+        </w:rPr>
+      </w:pPr>
+      <w:r>
+        <w:rPr>
+          <w:rFonts w:ascii="Times New Roman" w:eastAsia="Times New Roman" w:hAnsi="Times New Roman" w:cs="Times New Roman"/>
+          <w:sz w:val="28"/>
+          <w:szCs w:val="28"/>
+        </w:rPr>
+        <w:t xml:space="preserve">        </w:t>
+      </w:r>
+      <w:r>
+        <w:rPr>
+          <w:rFonts w:ascii="Times New Roman" w:eastAsia="Times New Roman" w:hAnsi="Times New Roman" w:cs="Times New Roman"/>
+          <w:sz w:val="28"/>
+          <w:szCs w:val="28"/>
+        </w:rPr>
+        <w:t>Я</w:t>
+      </w:r>
+      <w:r>
+        <w:rPr>
+          <w:rFonts w:ascii="Times New Roman" w:eastAsia="Times New Roman" w:hAnsi="Times New Roman" w:cs="Times New Roman"/>
+          <w:sz w:val="28"/>
+          <w:szCs w:val="28"/>
+        </w:rPr>
+        <w:t xml:space="preserve"> </w:t>
+      </w:r>
+      <w:r>
+        <w:rPr>
+          <w:rFonts w:ascii="Times New Roman" w:eastAsia="Times New Roman" w:hAnsi="Times New Roman" w:cs="Times New Roman"/>
+          <w:sz w:val="28"/>
+          <w:szCs w:val="28"/>
+        </w:rPr>
+        <w:t xml:space="preserve">курсант 5 навчального взводу 5 навчальної роти 2 навчального батальйону </w:t>
+      </w:r>
+      <w:r>
+        <w:rPr>
+          <w:rFonts w:ascii="Times New Roman" w:eastAsia="Times New Roman" w:hAnsi="Times New Roman" w:cs="Times New Roman"/>
+          <w:sz w:val="28"/>
+          <w:szCs w:val="28"/>
+        </w:rPr>
+        <w:t>школи індивідуальної підготовки військової частини А3321</w:t>
+      </w:r>
+      <w:r>
+        <w:rPr>
+          <w:rFonts w:ascii="Times New Roman" w:eastAsia="Times New Roman" w:hAnsi="Times New Roman" w:cs="Times New Roman"/>
+          <w:sz w:val="28"/>
+          <w:szCs w:val="28"/>
+        </w:rPr>
+        <w:t xml:space="preserve"> солдат ПАНФІЛЕНКО Костянтин Аркадійович</w:t>
+      </w:r>
+      <w:r>
+        <w:rPr>
+          <w:rFonts w:ascii="Times New Roman" w:eastAsia="Times New Roman" w:hAnsi="Times New Roman" w:cs="Times New Roman"/>
+          <w:sz w:val="28"/>
+          <w:szCs w:val="28"/>
+        </w:rPr>
+        <w:t xml:space="preserve"> </w:t>
+      </w:r>
+      <w:r>
+        <w:rPr>
+          <w:rFonts w:ascii="Times New Roman" w:eastAsia="Times New Roman" w:hAnsi="Times New Roman" w:cs="Times New Roman"/>
+          <w:sz w:val="28"/>
+          <w:szCs w:val="28"/>
+        </w:rPr>
+        <w:t xml:space="preserve">прошу </w:t>
+      </w:r>
+      <w:r>
+        <w:rPr>
+          <w:rFonts w:ascii="Times New Roman" w:eastAsia="Times New Roman" w:hAnsi="Times New Roman" w:cs="Times New Roman"/>
+          <w:sz w:val="28"/>
+          <w:szCs w:val="28"/>
+        </w:rPr>
+        <w:t xml:space="preserve">спричинити вплив на </w:t>
+      </w:r>
+      <w:r>
+        <w:rPr>
+          <w:rFonts w:ascii="Times New Roman" w:eastAsia="Times New Roman" w:hAnsi="Times New Roman" w:cs="Times New Roman"/>
+          <w:sz w:val="28"/>
+          <w:szCs w:val="28"/>
+        </w:rPr>
+        <w:t xml:space="preserve">сержант-інструктора </w:t>
+      </w:r>
+      <w:r>
+        <w:rPr>
+          <w:rFonts w:ascii="Times New Roman" w:eastAsia="Times New Roman" w:hAnsi="Times New Roman" w:cs="Times New Roman"/>
+          <w:sz w:val="28"/>
+          <w:szCs w:val="28"/>
+        </w:rPr>
+        <w:t>5 навчальної роти 2 навчального батальйону школи індивідуальної підготовки</w:t>
+      </w:r>
+      <w:r>
+        <w:rPr>
+          <w:rFonts w:ascii="Times New Roman" w:eastAsia="Times New Roman" w:hAnsi="Times New Roman" w:cs="Times New Roman"/>
+          <w:sz w:val="28"/>
+          <w:szCs w:val="28"/>
+        </w:rPr>
+        <w:t xml:space="preserve"> військової частини А3321 сержанта БРАЦЮКА Олександра Леонідовича</w:t>
+      </w:r>
+      <w:r>
+        <w:rPr>
+          <w:rFonts w:ascii="Times New Roman" w:eastAsia="Times New Roman" w:hAnsi="Times New Roman" w:cs="Times New Roman"/>
+          <w:sz w:val="28"/>
+          <w:szCs w:val="28"/>
+        </w:rPr>
+        <w:t xml:space="preserve"> та сержанта із матеріального забезпечення</w:t>
+      </w:r>
+      <w:r>
+        <w:rPr>
+          <w:rFonts w:ascii="Times New Roman" w:eastAsia="Times New Roman" w:hAnsi="Times New Roman" w:cs="Times New Roman"/>
+          <w:sz w:val="28"/>
+          <w:szCs w:val="28"/>
+        </w:rPr>
+        <w:t xml:space="preserve"> молодшого сержанта </w:t>
+      </w:r>
+      <w:r>
+        <w:rPr>
+          <w:rFonts w:ascii="Times New Roman" w:eastAsia="Times New Roman" w:hAnsi="Times New Roman" w:cs="Times New Roman"/>
+          <w:sz w:val="28"/>
+          <w:szCs w:val="28"/>
+        </w:rPr>
+        <w:t>НЕСЕНЮКА Володимира Володимировича</w:t>
+      </w:r>
+      <w:r>
+        <w:rPr>
+          <w:rFonts w:ascii="Times New Roman" w:eastAsia="Times New Roman" w:hAnsi="Times New Roman" w:cs="Times New Roman"/>
+          <w:sz w:val="28"/>
+          <w:szCs w:val="28"/>
+        </w:rPr>
+        <w:t>, такі ситуації:</w:t>
+      </w:r>
     </w:p>
     <w:p>
       <w:pPr>
-        <w:rPr>
-          <w:lang w:val="ru-RU"/>
-        </w:rPr>
-      </w:pPr>
+        <w:spacing w:after="0"/>
+        <w:jc w:val="both"/>
+        <w:rPr>
+          <w:rFonts w:ascii="Times New Roman" w:eastAsia="Times New Roman" w:hAnsi="Times New Roman" w:cs="Times New Roman"/>
+          <w:sz w:val="28"/>
+          <w:szCs w:val="28"/>
+        </w:rPr>
+      </w:pPr>
+      <w:r>
+        <w:rPr>
+          <w:rFonts w:ascii="Times New Roman" w:eastAsia="Times New Roman" w:hAnsi="Times New Roman" w:cs="Times New Roman"/>
+          <w:sz w:val="28"/>
+          <w:szCs w:val="28"/>
+        </w:rPr>
+        <w:tab/>
+      </w:r>
+      <w:r>
+        <w:rPr>
+          <w:rFonts w:ascii="Times New Roman" w:eastAsia="Times New Roman" w:hAnsi="Times New Roman" w:cs="Times New Roman"/>
+          <w:sz w:val="28"/>
+          <w:szCs w:val="28"/>
+        </w:rPr>
+        <w:t xml:space="preserve">19.08.2025 близько 16:25, під час </w:t>
+      </w:r>
+      <w:r>
+        <w:rPr>
+          <w:rFonts w:ascii="Times New Roman" w:eastAsia="Times New Roman" w:hAnsi="Times New Roman" w:cs="Times New Roman"/>
+          <w:sz w:val="28"/>
+          <w:szCs w:val="28"/>
+        </w:rPr>
+        <w:t xml:space="preserve">повітряної тривоги та </w:t>
+      </w:r>
+      <w:r>
+        <w:rPr>
+          <w:rFonts w:ascii="Times New Roman" w:eastAsia="Times New Roman" w:hAnsi="Times New Roman" w:cs="Times New Roman"/>
+          <w:sz w:val="28"/>
+          <w:szCs w:val="28"/>
+        </w:rPr>
+        <w:t xml:space="preserve">загрози балістики, </w:t>
+      </w:r>
+      <w:r>
+        <w:rPr>
+          <w:rFonts w:ascii="Times New Roman" w:eastAsia="Times New Roman" w:hAnsi="Times New Roman" w:cs="Times New Roman"/>
+          <w:sz w:val="28"/>
+          <w:szCs w:val="28"/>
+        </w:rPr>
+        <w:t xml:space="preserve">вищеописані </w:t>
+      </w:r>
+      <w:r>
+        <w:rPr>
+          <w:rFonts w:ascii="Times New Roman" w:eastAsia="Times New Roman" w:hAnsi="Times New Roman" w:cs="Times New Roman"/>
+          <w:sz w:val="28"/>
+          <w:szCs w:val="28"/>
+        </w:rPr>
+        <w:t>сержанти по черзі зайшли у бліндаж 3 навчального взводу 5 навчальної роти 2 навчального батальйону ш</w:t>
+      </w:r>
+      <w:r>
+        <w:rPr>
+          <w:rFonts w:ascii="Times New Roman" w:eastAsia="Times New Roman" w:hAnsi="Times New Roman" w:cs="Times New Roman"/>
+          <w:sz w:val="28"/>
+          <w:szCs w:val="28"/>
+        </w:rPr>
+        <w:t>коли індивідуальної підготовки військової частини А3321</w:t>
+      </w:r>
+      <w:r>
+        <w:rPr>
+          <w:rFonts w:ascii="Times New Roman" w:eastAsia="Times New Roman" w:hAnsi="Times New Roman" w:cs="Times New Roman"/>
+          <w:sz w:val="28"/>
+          <w:szCs w:val="28"/>
+        </w:rPr>
+        <w:t>, після чого по черзі, з</w:t>
+      </w:r>
+      <w:r>
+        <w:rPr>
+          <w:rFonts w:ascii="Times New Roman" w:eastAsia="Times New Roman" w:hAnsi="Times New Roman" w:cs="Times New Roman"/>
+          <w:sz w:val="28"/>
+          <w:szCs w:val="28"/>
+        </w:rPr>
+        <w:t xml:space="preserve"> радісними </w:t>
+      </w:r>
+      <w:r>
+        <w:rPr>
+          <w:rFonts w:ascii="Times New Roman" w:eastAsia="Times New Roman" w:hAnsi="Times New Roman" w:cs="Times New Roman"/>
+          <w:sz w:val="28"/>
+          <w:szCs w:val="28"/>
+        </w:rPr>
+        <w:t xml:space="preserve">вигуками </w:t>
+      </w:r>
+      <w:r>
+        <w:rPr>
+          <w:rFonts w:ascii="Times New Roman" w:eastAsia="Times New Roman" w:hAnsi="Times New Roman" w:cs="Times New Roman"/>
+          <w:sz w:val="28"/>
+          <w:szCs w:val="28"/>
+        </w:rPr>
+        <w:t xml:space="preserve">зробили три постріли в присутності курсантів з невідомої зброї, попередньо </w:t>
+      </w:r>
+      <w:r>
+        <w:rPr>
+          <w:rFonts w:ascii="Times New Roman" w:eastAsia="Times New Roman" w:hAnsi="Times New Roman" w:cs="Times New Roman"/>
+          <w:sz w:val="28"/>
+          <w:szCs w:val="28"/>
+        </w:rPr>
+        <w:t>«</w:t>
+      </w:r>
+      <w:r>
+        <w:rPr>
+          <w:rFonts w:ascii="Times New Roman" w:eastAsia="Times New Roman" w:hAnsi="Times New Roman" w:cs="Times New Roman"/>
+          <w:sz w:val="28"/>
+          <w:szCs w:val="28"/>
+        </w:rPr>
+        <w:t>пм</w:t>
+      </w:r>
+      <w:r>
+        <w:rPr>
+          <w:rFonts w:ascii="Times New Roman" w:eastAsia="Times New Roman" w:hAnsi="Times New Roman" w:cs="Times New Roman"/>
+          <w:sz w:val="28"/>
+          <w:szCs w:val="28"/>
+        </w:rPr>
+        <w:t>»</w:t>
+      </w:r>
+      <w:r>
+        <w:rPr>
+          <w:rFonts w:ascii="Times New Roman" w:eastAsia="Times New Roman" w:hAnsi="Times New Roman" w:cs="Times New Roman"/>
+          <w:sz w:val="28"/>
+          <w:szCs w:val="28"/>
+        </w:rPr>
+        <w:t>, після чого покинули захисну споруду.</w:t>
+      </w:r>
     </w:p>
     <w:p>
       <w:pPr>
-        <w:rPr>
-          <w:lang w:val="ru-RU"/>
-        </w:rPr>
-      </w:pPr>
+        <w:spacing w:after="0"/>
+        <w:jc w:val="both"/>
+        <w:rPr>
+          <w:rFonts w:ascii="Times New Roman" w:eastAsia="Times New Roman" w:hAnsi="Times New Roman" w:cs="Times New Roman"/>
+          <w:sz w:val="28"/>
+          <w:szCs w:val="28"/>
+        </w:rPr>
+      </w:pPr>
+      <w:r>
+        <w:rPr>
+          <w:rFonts w:ascii="Times New Roman" w:eastAsia="Times New Roman" w:hAnsi="Times New Roman" w:cs="Times New Roman"/>
+          <w:sz w:val="28"/>
+          <w:szCs w:val="28"/>
+        </w:rPr>
+        <w:tab/>
+        <w:t>неодноразове повторення</w:t>
+      </w:r>
+      <w:r>
+        <w:rPr>
+          <w:rFonts w:ascii="Times New Roman" w:eastAsia="Times New Roman" w:hAnsi="Times New Roman" w:cs="Times New Roman"/>
+          <w:sz w:val="28"/>
+          <w:szCs w:val="28"/>
+        </w:rPr>
+        <w:t xml:space="preserve"> подій, </w:t>
+      </w:r>
+      <w:r>
+        <w:rPr>
+          <w:rFonts w:ascii="Times New Roman" w:eastAsia="Times New Roman" w:hAnsi="Times New Roman" w:cs="Times New Roman"/>
+          <w:sz w:val="28"/>
+          <w:szCs w:val="28"/>
+        </w:rPr>
+        <w:t xml:space="preserve">коли </w:t>
+      </w:r>
+      <w:r>
+        <w:rPr>
+          <w:rFonts w:ascii="Times New Roman" w:eastAsia="Times New Roman" w:hAnsi="Times New Roman" w:cs="Times New Roman"/>
+          <w:sz w:val="28"/>
+          <w:szCs w:val="28"/>
+        </w:rPr>
+        <w:t>вищеописані сержанти</w:t>
+      </w:r>
+      <w:r>
+        <w:rPr>
+          <w:rFonts w:ascii="Times New Roman" w:eastAsia="Times New Roman" w:hAnsi="Times New Roman" w:cs="Times New Roman"/>
+          <w:sz w:val="28"/>
+          <w:szCs w:val="28"/>
+        </w:rPr>
+        <w:t xml:space="preserve">, молодший сержант </w:t>
+      </w:r>
+      <w:r>
+        <w:rPr>
+          <w:rFonts w:ascii="Times New Roman" w:eastAsia="Times New Roman" w:hAnsi="Times New Roman" w:cs="Times New Roman"/>
+          <w:sz w:val="28"/>
+          <w:szCs w:val="28"/>
+        </w:rPr>
+        <w:t>НЕСЕНЮК Володимир Володимирович та</w:t>
+      </w:r>
+      <w:r>
+        <w:rPr>
+          <w:rFonts w:ascii="Times New Roman" w:eastAsia="Times New Roman" w:hAnsi="Times New Roman" w:cs="Times New Roman"/>
+          <w:sz w:val="28"/>
+          <w:szCs w:val="28"/>
+        </w:rPr>
+        <w:t xml:space="preserve"> сержант</w:t>
+      </w:r>
+      <w:r>
+        <w:rPr>
+          <w:rFonts w:ascii="Times New Roman" w:eastAsia="Times New Roman" w:hAnsi="Times New Roman" w:cs="Times New Roman"/>
+          <w:sz w:val="28"/>
+          <w:szCs w:val="28"/>
+        </w:rPr>
+        <w:t xml:space="preserve"> БРАЦЮК Олександр Леонідович</w:t>
+      </w:r>
+      <w:r>
+        <w:rPr>
+          <w:rFonts w:ascii="Times New Roman" w:eastAsia="Times New Roman" w:hAnsi="Times New Roman" w:cs="Times New Roman"/>
+          <w:sz w:val="28"/>
+          <w:szCs w:val="28"/>
+        </w:rPr>
+        <w:t xml:space="preserve">, під час повітряної тривоги, закидали </w:t>
+      </w:r>
+      <w:r>
+        <w:rPr>
+          <w:rFonts w:ascii="Times New Roman" w:eastAsia="Times New Roman" w:hAnsi="Times New Roman" w:cs="Times New Roman"/>
+          <w:sz w:val="28"/>
+          <w:szCs w:val="28"/>
+        </w:rPr>
+        <w:t>навчальні піротехнічні засоби у перекриту щілину з курсантами</w:t>
+      </w:r>
+      <w:r>
+        <w:rPr>
+          <w:rFonts w:ascii="Times New Roman" w:eastAsia="Times New Roman" w:hAnsi="Times New Roman" w:cs="Times New Roman"/>
+          <w:sz w:val="28"/>
+          <w:szCs w:val="28"/>
+        </w:rPr>
+        <w:t>, з невідомими цілями.</w:t>
+      </w:r>
     </w:p>
     <w:p>
       <w:pPr>
-        <w:jc w:val="center"/>
-        <w:rPr>
-          <w:rFonts w:ascii="Times New Roman" w:eastAsia="Times New Roman" w:hAnsi="Times New Roman" w:cs="Times New Roman"/>
-          <w:sz w:val="28"/>
-          <w:szCs w:val="28"/>
-        </w:rPr>
-      </w:pPr>
-      <w:r>
+        <w:spacing w:after="0"/>
+        <w:jc w:val="both"/>
+        <w:rPr>
+          <w:rFonts w:ascii="Times New Roman" w:eastAsia="Times New Roman" w:hAnsi="Times New Roman" w:cs="Times New Roman"/>
+          <w:sz w:val="28"/>
+          <w:szCs w:val="28"/>
+        </w:rPr>
+      </w:pPr>
+      <w:r>
+        <w:rPr>
+          <w:rFonts w:ascii="Times New Roman" w:eastAsia="Times New Roman" w:hAnsi="Times New Roman" w:cs="Times New Roman"/>
+          <w:sz w:val="28"/>
+          <w:szCs w:val="28"/>
+        </w:rPr>
         <w:tab/>
       </w:r>
       <w:r>
@@ -76,7 +417,23 @@
           <w:sz w:val="28"/>
           <w:szCs w:val="28"/>
         </w:rPr>
-        <w:t>Рапорт</w:t>
+        <w:t>н</w:t>
+      </w:r>
+      <w:r>
+        <w:rPr>
+          <w:rFonts w:ascii="Times New Roman" w:eastAsia="Times New Roman" w:hAnsi="Times New Roman" w:cs="Times New Roman"/>
+          <w:sz w:val="28"/>
+          <w:szCs w:val="28"/>
+        </w:rPr>
+        <w:t>еодноразово було помічено, що молодший сержант НЕСЕНЮК Володимир Володимирович, брав гроші з курсантів 5 навчальної роти 2 навчального батальйону</w:t>
+      </w:r>
+      <w:r>
+        <w:rPr>
+          <w:rFonts w:ascii="Times New Roman" w:eastAsia="Times New Roman" w:hAnsi="Times New Roman" w:cs="Times New Roman"/>
+          <w:sz w:val="28"/>
+          <w:szCs w:val="28"/>
+        </w:rPr>
+        <w:t xml:space="preserve"> коли вивозив курсантів на зустріч з рідними у вихідний день, спеціально призначений для зустрічей з рідними.</w:t>
       </w:r>
     </w:p>
     <w:p>
@@ -95,127 +452,24 @@
           <w:sz w:val="28"/>
           <w:szCs w:val="28"/>
         </w:rPr>
-        <w:t xml:space="preserve">        </w:t>
-      </w:r>
-      <w:r>
-        <w:rPr>
-          <w:rFonts w:ascii="Times New Roman" w:eastAsia="Times New Roman" w:hAnsi="Times New Roman" w:cs="Times New Roman"/>
-          <w:sz w:val="28"/>
-          <w:szCs w:val="28"/>
-        </w:rPr>
-        <w:t>Я</w:t>
-      </w:r>
-      <w:r>
-        <w:rPr>
-          <w:rFonts w:ascii="Times New Roman" w:eastAsia="Times New Roman" w:hAnsi="Times New Roman" w:cs="Times New Roman"/>
-          <w:sz w:val="28"/>
-          <w:szCs w:val="28"/>
-        </w:rPr>
-        <w:t xml:space="preserve"> </w:t>
-      </w:r>
-      <w:r>
-        <w:rPr>
-          <w:rFonts w:ascii="Times New Roman" w:eastAsia="Times New Roman" w:hAnsi="Times New Roman" w:cs="Times New Roman"/>
-          <w:sz w:val="28"/>
-          <w:szCs w:val="28"/>
-        </w:rPr>
-        <w:t xml:space="preserve">курсант 5 навчального взводу 5 навчальної роти 2 навчального батальйону </w:t>
-      </w:r>
-      <w:r>
-        <w:rPr>
-          <w:rFonts w:ascii="Times New Roman" w:eastAsia="Times New Roman" w:hAnsi="Times New Roman" w:cs="Times New Roman"/>
-          <w:sz w:val="28"/>
-          <w:szCs w:val="28"/>
-        </w:rPr>
-        <w:t>школи індивідуальної підготовки військової частини А3321</w:t>
-      </w:r>
-      <w:r>
-        <w:rPr>
-          <w:rFonts w:ascii="Times New Roman" w:eastAsia="Times New Roman" w:hAnsi="Times New Roman" w:cs="Times New Roman"/>
-          <w:sz w:val="28"/>
-          <w:szCs w:val="28"/>
-        </w:rPr>
-        <w:t xml:space="preserve"> солдат ПАНФІЛЕНКО Костянтин Аркадійович</w:t>
-      </w:r>
-      <w:r>
-        <w:rPr>
-          <w:rFonts w:ascii="Times New Roman" w:eastAsia="Times New Roman" w:hAnsi="Times New Roman" w:cs="Times New Roman"/>
-          <w:sz w:val="28"/>
-          <w:szCs w:val="28"/>
-        </w:rPr>
-        <w:t xml:space="preserve"> </w:t>
-      </w:r>
-      <w:r>
-        <w:rPr>
-          <w:rFonts w:ascii="Times New Roman" w:eastAsia="Times New Roman" w:hAnsi="Times New Roman" w:cs="Times New Roman"/>
-          <w:sz w:val="28"/>
-          <w:szCs w:val="28"/>
-        </w:rPr>
-        <w:t xml:space="preserve">прошу </w:t>
-      </w:r>
-      <w:r>
-        <w:rPr>
-          <w:rFonts w:ascii="Times New Roman" w:eastAsia="Times New Roman" w:hAnsi="Times New Roman" w:cs="Times New Roman"/>
-          <w:sz w:val="28"/>
-          <w:szCs w:val="28"/>
-        </w:rPr>
-        <w:t xml:space="preserve">спричинити вплив на </w:t>
-      </w:r>
-      <w:r>
-        <w:rPr>
-          <w:rFonts w:ascii="Times New Roman" w:eastAsia="Times New Roman" w:hAnsi="Times New Roman" w:cs="Times New Roman"/>
-          <w:sz w:val="28"/>
-          <w:szCs w:val="28"/>
-        </w:rPr>
-        <w:t xml:space="preserve">сержант-інструктора </w:t>
-      </w:r>
-      <w:r>
-        <w:rPr>
-          <w:rFonts w:ascii="Times New Roman" w:eastAsia="Times New Roman" w:hAnsi="Times New Roman" w:cs="Times New Roman"/>
-          <w:sz w:val="28"/>
-          <w:szCs w:val="28"/>
-        </w:rPr>
-        <w:t>5 навчальної роти 2 навчального батальйону школи індивідуальної підготовки</w:t>
-      </w:r>
-      <w:r>
-        <w:rPr>
-          <w:rFonts w:ascii="Times New Roman" w:eastAsia="Times New Roman" w:hAnsi="Times New Roman" w:cs="Times New Roman"/>
-          <w:sz w:val="28"/>
-          <w:szCs w:val="28"/>
-        </w:rPr>
-        <w:t xml:space="preserve"> військової частини А3321 сержанта БРАЦЮКА Олександра Леонідовича</w:t>
-      </w:r>
-      <w:r>
-        <w:rPr>
-          <w:rFonts w:ascii="Times New Roman" w:eastAsia="Times New Roman" w:hAnsi="Times New Roman" w:cs="Times New Roman"/>
-          <w:sz w:val="28"/>
-          <w:szCs w:val="28"/>
-        </w:rPr>
-        <w:t xml:space="preserve"> та сержанта із матеріального забезпечення</w:t>
-      </w:r>
-      <w:r>
-        <w:rPr>
-          <w:rFonts w:ascii="Times New Roman" w:eastAsia="Times New Roman" w:hAnsi="Times New Roman" w:cs="Times New Roman"/>
-          <w:sz w:val="28"/>
-          <w:szCs w:val="28"/>
-        </w:rPr>
-        <w:t xml:space="preserve"> молодшого сержанта </w:t>
-      </w:r>
-      <w:r>
-        <w:rPr>
-          <w:rFonts w:ascii="Times New Roman" w:eastAsia="Times New Roman" w:hAnsi="Times New Roman" w:cs="Times New Roman"/>
-          <w:sz w:val="28"/>
-          <w:szCs w:val="28"/>
-        </w:rPr>
-        <w:t>НЕСЕНЮКА Володимира Володимировича</w:t>
-      </w:r>
-      <w:r>
-        <w:rPr>
-          <w:rFonts w:ascii="Times New Roman" w:eastAsia="Times New Roman" w:hAnsi="Times New Roman" w:cs="Times New Roman"/>
-          <w:sz w:val="28"/>
-          <w:szCs w:val="28"/>
-        </w:rPr>
-        <w:t>, такі ситуації:</w:t>
+        <w:tab/>
+        <w:t>було помічено неодноразові випадки, коли після отримання посилок сержантом із матеріального забезпечення, деякі з посилок не доходили до адресатів, а губились по дорозі від пошти до місця розташування 5 навчальної роти 2 навчального батальйону</w:t>
+      </w:r>
+      <w:r>
+        <w:rPr>
+          <w:rFonts w:ascii="Times New Roman" w:eastAsia="Times New Roman" w:hAnsi="Times New Roman" w:cs="Times New Roman"/>
+          <w:sz w:val="28"/>
+          <w:szCs w:val="28"/>
+        </w:rPr>
+        <w:t>, на грошову суму різного розміру</w:t>
+      </w:r>
+      <w:r>
+        <w:rPr>
+          <w:rFonts w:ascii="Times New Roman" w:eastAsia="Times New Roman" w:hAnsi="Times New Roman" w:cs="Times New Roman"/>
+          <w:sz w:val="28"/>
+          <w:szCs w:val="28"/>
+        </w:rPr>
+        <w:t>.</w:t>
       </w:r>
     </w:p>
     <w:p>
@@ -235,118 +489,7 @@
           <w:szCs w:val="28"/>
         </w:rPr>
         <w:tab/>
-      </w:r>
-      <w:r>
-        <w:rPr>
-          <w:rFonts w:ascii="Times New Roman" w:eastAsia="Times New Roman" w:hAnsi="Times New Roman" w:cs="Times New Roman"/>
-          <w:sz w:val="28"/>
-          <w:szCs w:val="28"/>
-        </w:rPr>
-        <w:t xml:space="preserve">19.08.2025 близько 16:25, під час </w:t>
-      </w:r>
-      <w:r>
-        <w:rPr>
-          <w:rFonts w:ascii="Times New Roman" w:eastAsia="Times New Roman" w:hAnsi="Times New Roman" w:cs="Times New Roman"/>
-          <w:sz w:val="28"/>
-          <w:szCs w:val="28"/>
-        </w:rPr>
-        <w:t xml:space="preserve">повітряної тривоги та </w:t>
-      </w:r>
-      <w:r>
-        <w:rPr>
-          <w:rFonts w:ascii="Times New Roman" w:eastAsia="Times New Roman" w:hAnsi="Times New Roman" w:cs="Times New Roman"/>
-          <w:sz w:val="28"/>
-          <w:szCs w:val="28"/>
-        </w:rPr>
-        <w:t xml:space="preserve">загрози балістики, </w:t>
-      </w:r>
-      <w:r>
-        <w:rPr>
-          <w:rFonts w:ascii="Times New Roman" w:eastAsia="Times New Roman" w:hAnsi="Times New Roman" w:cs="Times New Roman"/>
-          <w:sz w:val="28"/>
-          <w:szCs w:val="28"/>
-        </w:rPr>
-        <w:t xml:space="preserve">вищеописані </w:t>
-      </w:r>
-      <w:r>
-        <w:rPr>
-          <w:rFonts w:ascii="Times New Roman" w:eastAsia="Times New Roman" w:hAnsi="Times New Roman" w:cs="Times New Roman"/>
-          <w:sz w:val="28"/>
-          <w:szCs w:val="28"/>
-        </w:rPr>
-        <w:t>сержанти по черзі зайшли у бліндаж 3 навчального взводу 5 навчальної роти 2 навчального батальйону ш</w:t>
-      </w:r>
-      <w:r>
-        <w:rPr>
-          <w:rFonts w:ascii="Times New Roman" w:eastAsia="Times New Roman" w:hAnsi="Times New Roman" w:cs="Times New Roman"/>
-          <w:sz w:val="28"/>
-          <w:szCs w:val="28"/>
-        </w:rPr>
-        <w:t>коли індивідуальної підготовки військової частини А3321</w:t>
-      </w:r>
-      <w:r>
-        <w:rPr>
-          <w:rFonts w:ascii="Times New Roman" w:eastAsia="Times New Roman" w:hAnsi="Times New Roman" w:cs="Times New Roman"/>
-          <w:sz w:val="28"/>
-          <w:szCs w:val="28"/>
-        </w:rPr>
-        <w:t>, після чого по черзі, з</w:t>
-      </w:r>
-      <w:r>
-        <w:rPr>
-          <w:rFonts w:ascii="Times New Roman" w:eastAsia="Times New Roman" w:hAnsi="Times New Roman" w:cs="Times New Roman"/>
-          <w:sz w:val="28"/>
-          <w:szCs w:val="28"/>
-        </w:rPr>
-        <w:t xml:space="preserve"> радісними </w:t>
-      </w:r>
-      <w:r>
-        <w:rPr>
-          <w:rFonts w:ascii="Times New Roman" w:eastAsia="Times New Roman" w:hAnsi="Times New Roman" w:cs="Times New Roman"/>
-          <w:sz w:val="28"/>
-          <w:szCs w:val="28"/>
-        </w:rPr>
-        <w:t xml:space="preserve">вигуками </w:t>
-      </w:r>
-      <w:r>
-        <w:rPr>
-          <w:rFonts w:ascii="Times New Roman" w:eastAsia="Times New Roman" w:hAnsi="Times New Roman" w:cs="Times New Roman"/>
-          <w:sz w:val="28"/>
-          <w:szCs w:val="28"/>
-        </w:rPr>
-        <w:t xml:space="preserve">зробили три постріли в присутності курсантів з невідомої зброї, попередньо </w:t>
-      </w:r>
-      <w:r>
-        <w:rPr>
-          <w:rFonts w:ascii="Times New Roman" w:eastAsia="Times New Roman" w:hAnsi="Times New Roman" w:cs="Times New Roman"/>
-          <w:sz w:val="28"/>
-          <w:szCs w:val="28"/>
-        </w:rPr>
-        <w:t>«</w:t>
-      </w:r>
-      <w:r>
-        <w:rPr>
-          <w:rFonts w:ascii="Times New Roman" w:eastAsia="Times New Roman" w:hAnsi="Times New Roman" w:cs="Times New Roman"/>
-          <w:sz w:val="28"/>
-          <w:szCs w:val="28"/>
-        </w:rPr>
-        <w:t>пм</w:t>
-      </w:r>
-      <w:r>
-        <w:rPr>
-          <w:rFonts w:ascii="Times New Roman" w:eastAsia="Times New Roman" w:hAnsi="Times New Roman" w:cs="Times New Roman"/>
-          <w:sz w:val="28"/>
-          <w:szCs w:val="28"/>
-        </w:rPr>
-        <w:t>»</w:t>
-      </w:r>
-      <w:r>
-        <w:rPr>
-          <w:rFonts w:ascii="Times New Roman" w:eastAsia="Times New Roman" w:hAnsi="Times New Roman" w:cs="Times New Roman"/>
-          <w:sz w:val="28"/>
-          <w:szCs w:val="28"/>
-        </w:rPr>
-        <w:t>, після чого покинули захисну споруду.</w:t>
+        <w:t>неодноразове повторення ситуацій, коли вищеописані сержанти, під час повітряної тривоги обстрілювали курсантів з страйкбольної зброї, після наказу ПРОЦЕНКО Олександра Ігоровича командира 2 навчального батальйону школи індивідуальної підготовки військової частини А3321.</w:t>
       </w:r>
     </w:p>
     <w:p>
@@ -366,87 +509,6 @@
           <w:szCs w:val="28"/>
         </w:rPr>
         <w:tab/>
-        <w:t>неодноразове повторення</w:t>
-      </w:r>
-      <w:r>
-        <w:rPr>
-          <w:rFonts w:ascii="Times New Roman" w:eastAsia="Times New Roman" w:hAnsi="Times New Roman" w:cs="Times New Roman"/>
-          <w:sz w:val="28"/>
-          <w:szCs w:val="28"/>
-        </w:rPr>
-        <w:t xml:space="preserve"> подій, </w:t>
-      </w:r>
-      <w:r>
-        <w:rPr>
-          <w:rFonts w:ascii="Times New Roman" w:eastAsia="Times New Roman" w:hAnsi="Times New Roman" w:cs="Times New Roman"/>
-          <w:sz w:val="28"/>
-          <w:szCs w:val="28"/>
-        </w:rPr>
-        <w:t xml:space="preserve">коли </w:t>
-      </w:r>
-      <w:r>
-        <w:rPr>
-          <w:rFonts w:ascii="Times New Roman" w:eastAsia="Times New Roman" w:hAnsi="Times New Roman" w:cs="Times New Roman"/>
-          <w:sz w:val="28"/>
-          <w:szCs w:val="28"/>
-        </w:rPr>
-        <w:t>вищеописані сержанти</w:t>
-      </w:r>
-      <w:r>
-        <w:rPr>
-          <w:rFonts w:ascii="Times New Roman" w:eastAsia="Times New Roman" w:hAnsi="Times New Roman" w:cs="Times New Roman"/>
-          <w:sz w:val="28"/>
-          <w:szCs w:val="28"/>
-        </w:rPr>
-        <w:t xml:space="preserve">, молодший сержант </w:t>
-      </w:r>
-      <w:r>
-        <w:rPr>
-          <w:rFonts w:ascii="Times New Roman" w:eastAsia="Times New Roman" w:hAnsi="Times New Roman" w:cs="Times New Roman"/>
-          <w:sz w:val="28"/>
-          <w:szCs w:val="28"/>
-        </w:rPr>
-        <w:t>НЕСЕНЮК Володимир Володимирович та</w:t>
-      </w:r>
-      <w:r>
-        <w:rPr>
-          <w:rFonts w:ascii="Times New Roman" w:eastAsia="Times New Roman" w:hAnsi="Times New Roman" w:cs="Times New Roman"/>
-          <w:sz w:val="28"/>
-          <w:szCs w:val="28"/>
-        </w:rPr>
-        <w:t xml:space="preserve"> сержант</w:t>
-      </w:r>
-      <w:r>
-        <w:rPr>
-          <w:rFonts w:ascii="Times New Roman" w:eastAsia="Times New Roman" w:hAnsi="Times New Roman" w:cs="Times New Roman"/>
-          <w:sz w:val="28"/>
-          <w:szCs w:val="28"/>
-        </w:rPr>
-        <w:t xml:space="preserve"> БРАЦЮК Олександр Леонідович</w:t>
-      </w:r>
-      <w:r>
-        <w:rPr>
-          <w:rFonts w:ascii="Times New Roman" w:eastAsia="Times New Roman" w:hAnsi="Times New Roman" w:cs="Times New Roman"/>
-          <w:sz w:val="28"/>
-          <w:szCs w:val="28"/>
-        </w:rPr>
-        <w:t xml:space="preserve">, під час повітряної тривоги, закидали </w:t>
-      </w:r>
-      <w:r>
-        <w:rPr>
-          <w:rFonts w:ascii="Times New Roman" w:eastAsia="Times New Roman" w:hAnsi="Times New Roman" w:cs="Times New Roman"/>
-          <w:sz w:val="28"/>
-          <w:szCs w:val="28"/>
-        </w:rPr>
-        <w:t>навчальні піротехнічні засоби у перекриту щілину з курсантами</w:t>
-      </w:r>
-      <w:r>
-        <w:rPr>
-          <w:rFonts w:ascii="Times New Roman" w:eastAsia="Times New Roman" w:hAnsi="Times New Roman" w:cs="Times New Roman"/>
-          <w:sz w:val="28"/>
-          <w:szCs w:val="28"/>
-        </w:rPr>
-        <w:t>, з невідомими цілями.</w:t>
       </w:r>
     </w:p>
     <w:p>
@@ -465,141 +527,22 @@
           <w:sz w:val="28"/>
           <w:szCs w:val="28"/>
         </w:rPr>
-        <w:tab/>
-      </w:r>
-      <w:r>
-        <w:rPr>
-          <w:rFonts w:ascii="Times New Roman" w:eastAsia="Times New Roman" w:hAnsi="Times New Roman" w:cs="Times New Roman"/>
-          <w:sz w:val="28"/>
-          <w:szCs w:val="28"/>
-        </w:rPr>
-        <w:t>н</w:t>
-      </w:r>
-      <w:r>
-        <w:rPr>
-          <w:rFonts w:ascii="Times New Roman" w:eastAsia="Times New Roman" w:hAnsi="Times New Roman" w:cs="Times New Roman"/>
-          <w:sz w:val="28"/>
-          <w:szCs w:val="28"/>
-        </w:rPr>
-        <w:t>еодноразово було помічено, що молодший сержант НЕСЕНЮК Володимир Володимирович, брав гроші з курсантів 5 навчальної роти 2 навчального батальйону</w:t>
-      </w:r>
-      <w:r>
-        <w:rPr>
-          <w:rFonts w:ascii="Times New Roman" w:eastAsia="Times New Roman" w:hAnsi="Times New Roman" w:cs="Times New Roman"/>
-          <w:sz w:val="28"/>
-          <w:szCs w:val="28"/>
-        </w:rPr>
-        <w:t xml:space="preserve"> коли вивозив курсантів на зустріч з рідними у вихідний день, спеціально призначений для зустрічей з рідними.</w:t>
+        <w:t>Після скарг на вищеописані ситуації командиру роти ЛИПОВЧЕНКУ Євгенію Валерійовичу та командиру батальйону ПРОЦЕНКУ Олександру Ігоровичу ніяких дисциплінарних стягнень не було. Дані ситуації продовжувались.</w:t>
       </w:r>
     </w:p>
     <w:p>
       <w:pPr>
         <w:spacing w:after="0"/>
-        <w:jc w:val="both"/>
-        <w:rPr>
-          <w:rFonts w:ascii="Times New Roman" w:eastAsia="Times New Roman" w:hAnsi="Times New Roman" w:cs="Times New Roman"/>
-          <w:sz w:val="28"/>
-          <w:szCs w:val="28"/>
-        </w:rPr>
-      </w:pPr>
-      <w:r>
-        <w:rPr>
-          <w:rFonts w:ascii="Times New Roman" w:eastAsia="Times New Roman" w:hAnsi="Times New Roman" w:cs="Times New Roman"/>
-          <w:sz w:val="28"/>
-          <w:szCs w:val="28"/>
-        </w:rPr>
-        <w:tab/>
-        <w:t>було помічено неодноразові випадки, коли після отримання посилок сержантом із матеріального забезпечення, деякі з посилок не доходили до адресатів, а губились по дорозі від пошти до місця розташування 5 навчальної роти 2 навчального батальйону</w:t>
-      </w:r>
-      <w:r>
-        <w:rPr>
-          <w:rFonts w:ascii="Times New Roman" w:eastAsia="Times New Roman" w:hAnsi="Times New Roman" w:cs="Times New Roman"/>
-          <w:sz w:val="28"/>
-          <w:szCs w:val="28"/>
-        </w:rPr>
-        <w:t>, на грошову суму різного розміру</w:t>
-      </w:r>
-      <w:r>
-        <w:rPr>
-          <w:rFonts w:ascii="Times New Roman" w:eastAsia="Times New Roman" w:hAnsi="Times New Roman" w:cs="Times New Roman"/>
-          <w:sz w:val="28"/>
-          <w:szCs w:val="28"/>
-        </w:rPr>
-        <w:t>.</w:t>
-      </w:r>
+        <w:rPr>
+          <w:rFonts w:ascii="Times New Roman" w:eastAsia="Times New Roman" w:hAnsi="Times New Roman" w:cs="Times New Roman"/>
+          <w:sz w:val="28"/>
+          <w:szCs w:val="28"/>
+        </w:rPr>
+      </w:pPr>
     </w:p>
     <w:p>
       <w:pPr>
         <w:spacing w:after="0"/>
-        <w:jc w:val="both"/>
-        <w:rPr>
-          <w:rFonts w:ascii="Times New Roman" w:eastAsia="Times New Roman" w:hAnsi="Times New Roman" w:cs="Times New Roman"/>
-          <w:sz w:val="28"/>
-          <w:szCs w:val="28"/>
-        </w:rPr>
-      </w:pPr>
-      <w:r>
-        <w:rPr>
-          <w:rFonts w:ascii="Times New Roman" w:eastAsia="Times New Roman" w:hAnsi="Times New Roman" w:cs="Times New Roman"/>
-          <w:sz w:val="28"/>
-          <w:szCs w:val="28"/>
-        </w:rPr>
-        <w:tab/>
-        <w:t>неодноразове повторення ситуацій, коли вищеописані сержанти, під час повітряної тривоги обстрілювали курсантів з страйкбольної зброї, після наказу ПРОЦЕНКО Олександра Ігоровича командира 2 навчального батальйону школи індивідуальної підготовки військової частини А3321.</w:t>
-      </w:r>
-    </w:p>
-    <w:p>
-      <w:pPr>
-        <w:spacing w:after="0"/>
-        <w:jc w:val="both"/>
-        <w:rPr>
-          <w:rFonts w:ascii="Times New Roman" w:eastAsia="Times New Roman" w:hAnsi="Times New Roman" w:cs="Times New Roman"/>
-          <w:sz w:val="28"/>
-          <w:szCs w:val="28"/>
-        </w:rPr>
-      </w:pPr>
-      <w:r>
-        <w:rPr>
-          <w:rFonts w:ascii="Times New Roman" w:eastAsia="Times New Roman" w:hAnsi="Times New Roman" w:cs="Times New Roman"/>
-          <w:sz w:val="28"/>
-          <w:szCs w:val="28"/>
-        </w:rPr>
-        <w:tab/>
-      </w:r>
-    </w:p>
-    <w:p>
-      <w:pPr>
-        <w:spacing w:after="0"/>
-        <w:jc w:val="both"/>
-        <w:rPr>
-          <w:rFonts w:ascii="Times New Roman" w:eastAsia="Times New Roman" w:hAnsi="Times New Roman" w:cs="Times New Roman"/>
-          <w:sz w:val="28"/>
-          <w:szCs w:val="28"/>
-        </w:rPr>
-      </w:pPr>
-      <w:r>
-        <w:rPr>
-          <w:rFonts w:ascii="Times New Roman" w:eastAsia="Times New Roman" w:hAnsi="Times New Roman" w:cs="Times New Roman"/>
-          <w:sz w:val="28"/>
-          <w:szCs w:val="28"/>
-        </w:rPr>
-        <w:lastRenderedPageBreak/>
-        <w:t>Після скарг на вищеописані ситуації командиру роти ЛИПОВЧЕНКУ Євгенію Валерійовичу та командиру батальйону ПРОЦЕНКУ Олександру Ігоровичу ніяких дисциплінарних стягнень не було. Дані ситуації продовжувались.</w:t>
-      </w:r>
-    </w:p>
-    <w:p>
-      <w:pPr>
-        <w:spacing w:after="0"/>
-        <w:rPr>
-          <w:rFonts w:ascii="Times New Roman" w:eastAsia="Times New Roman" w:hAnsi="Times New Roman" w:cs="Times New Roman"/>
-          <w:sz w:val="28"/>
-          <w:szCs w:val="28"/>
-        </w:rPr>
-      </w:pPr>
-    </w:p>
-    <w:p>
-      <w:pPr>
-        <w:spacing w:after="0"/>
         <w:rPr>
           <w:rFonts w:ascii="Times New Roman" w:eastAsia="Times New Roman" w:hAnsi="Times New Roman" w:cs="Times New Roman"/>
           <w:sz w:val="28"/>
@@ -621,81 +564,6 @@
           <w:szCs w:val="28"/>
         </w:rPr>
         <w:t xml:space="preserve"> 5 навчальної роти 2 навчального батальйону школи індивідуальної підготовки військової частини А3321</w:t>
-      </w:r>
-    </w:p>
-    <w:p>
-      <w:pPr>
-        <w:spacing w:after="0"/>
-        <w:rPr>
-          <w:rFonts w:ascii="Times New Roman" w:eastAsia="Times New Roman" w:hAnsi="Times New Roman" w:cs="Times New Roman"/>
-          <w:sz w:val="28"/>
-          <w:szCs w:val="28"/>
-        </w:rPr>
-      </w:pPr>
-      <w:r>
-        <w:rPr>
-          <w:rFonts w:ascii="Times New Roman" w:eastAsia="Times New Roman" w:hAnsi="Times New Roman" w:cs="Times New Roman"/>
-          <w:sz w:val="28"/>
-          <w:szCs w:val="28"/>
-        </w:rPr>
-        <w:t xml:space="preserve">солдат </w:t>
-      </w:r>
-      <w:r>
-        <w:rPr>
-          <w:rFonts w:ascii="Times New Roman" w:eastAsia="Times New Roman" w:hAnsi="Times New Roman" w:cs="Times New Roman"/>
-          <w:sz w:val="28"/>
-          <w:szCs w:val="28"/>
-        </w:rPr>
-        <w:tab/>
-      </w:r>
-      <w:r>
-        <w:rPr>
-          <w:rFonts w:ascii="Times New Roman" w:eastAsia="Times New Roman" w:hAnsi="Times New Roman" w:cs="Times New Roman"/>
-          <w:sz w:val="28"/>
-          <w:szCs w:val="28"/>
-        </w:rPr>
-        <w:tab/>
-      </w:r>
-      <w:r>
-        <w:rPr>
-          <w:rFonts w:ascii="Times New Roman" w:eastAsia="Times New Roman" w:hAnsi="Times New Roman" w:cs="Times New Roman"/>
-          <w:sz w:val="28"/>
-          <w:szCs w:val="28"/>
-        </w:rPr>
-        <w:tab/>
-      </w:r>
-      <w:r>
-        <w:rPr>
-          <w:rFonts w:ascii="Times New Roman" w:eastAsia="Times New Roman" w:hAnsi="Times New Roman" w:cs="Times New Roman"/>
-          <w:sz w:val="28"/>
-          <w:szCs w:val="28"/>
-        </w:rPr>
-        <w:tab/>
-      </w:r>
-      <w:r>
-        <w:rPr>
-          <w:rFonts w:ascii="Times New Roman" w:eastAsia="Times New Roman" w:hAnsi="Times New Roman" w:cs="Times New Roman"/>
-          <w:sz w:val="28"/>
-          <w:szCs w:val="28"/>
-        </w:rPr>
-        <w:tab/>
-      </w:r>
-      <w:r>
-        <w:rPr>
-          <w:rFonts w:ascii="Times New Roman" w:eastAsia="Times New Roman" w:hAnsi="Times New Roman" w:cs="Times New Roman"/>
-          <w:sz w:val="28"/>
-          <w:szCs w:val="28"/>
-        </w:rPr>
-        <w:tab/>
-      </w:r>
-      <w:r>
-        <w:rPr>
-          <w:rFonts w:ascii="Times New Roman" w:eastAsia="Times New Roman" w:hAnsi="Times New Roman" w:cs="Times New Roman"/>
-          <w:sz w:val="28"/>
-          <w:szCs w:val="28"/>
-        </w:rPr>
-        <w:tab/>
-        <w:t xml:space="preserve">         Костянтин ПАНФІЛЕНКО</w:t>
       </w:r>
     </w:p>
     <w:p>

</xml_diff>